<commit_message>
stable 0507 build on brackets on the go
</commit_message>
<xml_diff>
--- a/docs/20120503_qix.docx
+++ b/docs/20120503_qix.docx
@@ -32,14 +32,14 @@
         <w:spacing w:after="0"/>
         <w:jc w:val="center"/>
         <w:rPr>
-          <w:rFonts w:ascii="SimHei" w:eastAsia="SimHei" w:hAnsi="SimHei" w:cs="AdobeSongStd-Light"/>
+          <w:rFonts w:ascii="黑体" w:eastAsia="黑体" w:hAnsi="黑体" w:cs="AdobeSongStd-Light"/>
           <w:sz w:val="44"/>
           <w:szCs w:val="34"/>
         </w:rPr>
       </w:pPr>
       <w:r>
         <w:rPr>
-          <w:rFonts w:ascii="SimHei" w:eastAsia="SimHei" w:hAnsi="SimHei" w:cs="AdobeSongStd-Light" w:hint="eastAsia"/>
+          <w:rFonts w:ascii="黑体" w:eastAsia="黑体" w:hAnsi="黑体" w:cs="AdobeSongStd-Light" w:hint="eastAsia"/>
           <w:sz w:val="44"/>
           <w:szCs w:val="34"/>
         </w:rPr>
@@ -52,14 +52,14 @@
         <w:spacing w:after="0"/>
         <w:jc w:val="center"/>
         <w:rPr>
-          <w:rFonts w:ascii="SimHei" w:eastAsia="SimHei" w:hAnsi="SimHei" w:cs="AdobeSongStd-Light"/>
+          <w:rFonts w:ascii="黑体" w:eastAsia="黑体" w:hAnsi="黑体" w:cs="AdobeSongStd-Light"/>
           <w:sz w:val="36"/>
           <w:szCs w:val="36"/>
         </w:rPr>
       </w:pPr>
       <w:r>
         <w:rPr>
-          <w:rFonts w:ascii="SimHei" w:eastAsia="SimHei" w:hAnsi="SimHei" w:cs="AdobeSongStd-Light" w:hint="eastAsia"/>
+          <w:rFonts w:ascii="黑体" w:eastAsia="黑体" w:hAnsi="黑体" w:cs="AdobeSongStd-Light" w:hint="eastAsia"/>
           <w:sz w:val="36"/>
           <w:szCs w:val="36"/>
         </w:rPr>
@@ -67,7 +67,7 @@
       </w:r>
       <w:r>
         <w:rPr>
-          <w:rFonts w:ascii="SimHei" w:eastAsia="SimHei" w:hAnsi="SimHei" w:cs="AdobeSongStd-Light"/>
+          <w:rFonts w:ascii="黑体" w:eastAsia="黑体" w:hAnsi="黑体" w:cs="AdobeSongStd-Light"/>
           <w:sz w:val="36"/>
           <w:szCs w:val="36"/>
         </w:rPr>
@@ -75,7 +75,7 @@
       </w:r>
       <w:r>
         <w:rPr>
-          <w:rFonts w:ascii="SimHei" w:eastAsia="SimHei" w:hAnsi="SimHei" w:cs="AdobeSongStd-Light" w:hint="eastAsia"/>
+          <w:rFonts w:ascii="黑体" w:eastAsia="黑体" w:hAnsi="黑体" w:cs="AdobeSongStd-Light" w:hint="eastAsia"/>
           <w:sz w:val="36"/>
           <w:szCs w:val="36"/>
         </w:rPr>
@@ -153,7 +153,7 @@
       <w:pPr>
         <w:spacing w:after="0"/>
         <w:rPr>
-          <w:rFonts w:ascii="SimHei" w:eastAsia="SimHei" w:hAnsi="SimHei"/>
+          <w:rFonts w:ascii="黑体" w:eastAsia="黑体" w:hAnsi="黑体"/>
           <w:sz w:val="18"/>
           <w:szCs w:val="18"/>
         </w:rPr>
@@ -168,7 +168,7 @@
       </w:r>
       <w:r>
         <w:rPr>
-          <w:rFonts w:ascii="SimHei" w:eastAsia="SimHei" w:hAnsi="SimHei" w:hint="eastAsia"/>
+          <w:rFonts w:ascii="黑体" w:eastAsia="黑体" w:hAnsi="黑体" w:hint="eastAsia"/>
           <w:sz w:val="18"/>
           <w:szCs w:val="18"/>
         </w:rPr>
@@ -192,7 +192,7 @@
       </w:r>
       <w:r>
         <w:rPr>
-          <w:rFonts w:ascii="SimHei" w:eastAsia="SimHei" w:hAnsi="SimHei" w:hint="eastAsia"/>
+          <w:rFonts w:ascii="黑体" w:eastAsia="黑体" w:hAnsi="黑体" w:hint="eastAsia"/>
           <w:sz w:val="18"/>
           <w:szCs w:val="18"/>
         </w:rPr>
@@ -200,7 +200,7 @@
       </w:r>
       <w:r>
         <w:rPr>
-          <w:rFonts w:ascii="SimHei" w:eastAsia="SimHei" w:hAnsi="SimHei" w:hint="eastAsia"/>
+          <w:rFonts w:ascii="黑体" w:eastAsia="黑体" w:hAnsi="黑体" w:hint="eastAsia"/>
           <w:sz w:val="18"/>
           <w:szCs w:val="18"/>
         </w:rPr>
@@ -208,7 +208,7 @@
       </w:r>
       <w:r>
         <w:rPr>
-          <w:rFonts w:ascii="SimHei" w:eastAsia="SimHei" w:hAnsi="SimHei" w:hint="eastAsia"/>
+          <w:rFonts w:ascii="黑体" w:eastAsia="黑体" w:hAnsi="黑体" w:hint="eastAsia"/>
           <w:sz w:val="18"/>
           <w:szCs w:val="18"/>
         </w:rPr>
@@ -216,7 +216,7 @@
       </w:r>
       <w:r>
         <w:rPr>
-          <w:rFonts w:ascii="SimHei" w:eastAsia="SimHei" w:hAnsi="SimHei" w:hint="eastAsia"/>
+          <w:rFonts w:ascii="黑体" w:eastAsia="黑体" w:hAnsi="黑体" w:hint="eastAsia"/>
           <w:sz w:val="18"/>
           <w:szCs w:val="18"/>
         </w:rPr>
@@ -224,7 +224,7 @@
       </w:r>
       <w:r>
         <w:rPr>
-          <w:rFonts w:ascii="SimHei" w:eastAsia="SimHei" w:hAnsi="SimHei" w:hint="eastAsia"/>
+          <w:rFonts w:ascii="黑体" w:eastAsia="黑体" w:hAnsi="黑体" w:hint="eastAsia"/>
           <w:sz w:val="18"/>
           <w:szCs w:val="18"/>
         </w:rPr>
@@ -232,7 +232,7 @@
       </w:r>
       <w:r>
         <w:rPr>
-          <w:rFonts w:ascii="SimHei" w:eastAsia="SimHei" w:hAnsi="SimHei" w:hint="eastAsia"/>
+          <w:rFonts w:ascii="黑体" w:eastAsia="黑体" w:hAnsi="黑体" w:hint="eastAsia"/>
           <w:sz w:val="18"/>
           <w:szCs w:val="18"/>
         </w:rPr>
@@ -240,7 +240,7 @@
       </w:r>
       <w:r>
         <w:rPr>
-          <w:rFonts w:ascii="SimHei" w:eastAsia="SimHei" w:hAnsi="SimHei" w:hint="eastAsia"/>
+          <w:rFonts w:ascii="黑体" w:eastAsia="黑体" w:hAnsi="黑体" w:hint="eastAsia"/>
           <w:sz w:val="18"/>
           <w:szCs w:val="18"/>
         </w:rPr>
@@ -248,7 +248,7 @@
       </w:r>
       <w:r>
         <w:rPr>
-          <w:rFonts w:ascii="SimHei" w:eastAsia="SimHei" w:hAnsi="SimHei" w:hint="eastAsia"/>
+          <w:rFonts w:ascii="黑体" w:eastAsia="黑体" w:hAnsi="黑体" w:hint="eastAsia"/>
           <w:sz w:val="18"/>
           <w:szCs w:val="18"/>
         </w:rPr>
@@ -256,7 +256,7 @@
       </w:r>
       <w:r>
         <w:rPr>
-          <w:rFonts w:ascii="SimHei" w:eastAsia="SimHei" w:hAnsi="SimHei" w:hint="eastAsia"/>
+          <w:rFonts w:ascii="黑体" w:eastAsia="黑体" w:hAnsi="黑体" w:hint="eastAsia"/>
           <w:sz w:val="18"/>
           <w:szCs w:val="18"/>
         </w:rPr>
@@ -264,7 +264,7 @@
       </w:r>
       <w:r>
         <w:rPr>
-          <w:rFonts w:ascii="SimHei" w:eastAsia="SimHei" w:hAnsi="SimHei" w:hint="eastAsia"/>
+          <w:rFonts w:ascii="黑体" w:eastAsia="黑体" w:hAnsi="黑体" w:hint="eastAsia"/>
           <w:sz w:val="18"/>
           <w:szCs w:val="18"/>
         </w:rPr>
@@ -272,7 +272,7 @@
       </w:r>
       <w:r>
         <w:rPr>
-          <w:rFonts w:ascii="SimHei" w:eastAsia="SimHei" w:hAnsi="SimHei" w:hint="eastAsia"/>
+          <w:rFonts w:ascii="黑体" w:eastAsia="黑体" w:hAnsi="黑体" w:hint="eastAsia"/>
           <w:sz w:val="18"/>
           <w:szCs w:val="18"/>
         </w:rPr>
@@ -280,7 +280,7 @@
       </w:r>
       <w:r>
         <w:rPr>
-          <w:rFonts w:ascii="SimHei" w:eastAsia="SimHei" w:hAnsi="SimHei" w:hint="eastAsia"/>
+          <w:rFonts w:ascii="黑体" w:eastAsia="黑体" w:hAnsi="黑体" w:hint="eastAsia"/>
           <w:sz w:val="18"/>
           <w:szCs w:val="18"/>
         </w:rPr>
@@ -288,7 +288,7 @@
       </w:r>
       <w:r>
         <w:rPr>
-          <w:rFonts w:ascii="SimHei" w:eastAsia="SimHei" w:hAnsi="SimHei" w:hint="eastAsia"/>
+          <w:rFonts w:ascii="黑体" w:eastAsia="黑体" w:hAnsi="黑体" w:hint="eastAsia"/>
           <w:sz w:val="18"/>
           <w:szCs w:val="18"/>
         </w:rPr>
@@ -296,7 +296,7 @@
       </w:r>
       <w:r>
         <w:rPr>
-          <w:rFonts w:ascii="SimHei" w:eastAsia="SimHei" w:hAnsi="SimHei" w:hint="eastAsia"/>
+          <w:rFonts w:ascii="黑体" w:eastAsia="黑体" w:hAnsi="黑体" w:hint="eastAsia"/>
           <w:sz w:val="18"/>
           <w:szCs w:val="18"/>
         </w:rPr>
@@ -304,7 +304,7 @@
       </w:r>
       <w:r>
         <w:rPr>
-          <w:rFonts w:ascii="SimHei" w:eastAsia="SimHei" w:hAnsi="SimHei" w:hint="eastAsia"/>
+          <w:rFonts w:ascii="黑体" w:eastAsia="黑体" w:hAnsi="黑体" w:hint="eastAsia"/>
           <w:sz w:val="18"/>
           <w:szCs w:val="18"/>
         </w:rPr>
@@ -312,7 +312,7 @@
       </w:r>
       <w:r>
         <w:rPr>
-          <w:rFonts w:ascii="SimHei" w:eastAsia="SimHei" w:hAnsi="SimHei" w:hint="eastAsia"/>
+          <w:rFonts w:ascii="黑体" w:eastAsia="黑体" w:hAnsi="黑体" w:hint="eastAsia"/>
           <w:sz w:val="18"/>
           <w:szCs w:val="18"/>
         </w:rPr>
@@ -320,7 +320,7 @@
       </w:r>
       <w:r>
         <w:rPr>
-          <w:rFonts w:ascii="SimHei" w:eastAsia="SimHei" w:hAnsi="SimHei" w:hint="eastAsia"/>
+          <w:rFonts w:ascii="黑体" w:eastAsia="黑体" w:hAnsi="黑体" w:hint="eastAsia"/>
           <w:sz w:val="18"/>
           <w:szCs w:val="18"/>
         </w:rPr>
@@ -328,7 +328,7 @@
       </w:r>
       <w:r>
         <w:rPr>
-          <w:rFonts w:ascii="SimHei" w:eastAsia="SimHei" w:hAnsi="SimHei" w:hint="eastAsia"/>
+          <w:rFonts w:ascii="黑体" w:eastAsia="黑体" w:hAnsi="黑体" w:hint="eastAsia"/>
           <w:sz w:val="18"/>
           <w:szCs w:val="18"/>
         </w:rPr>
@@ -336,7 +336,7 @@
       </w:r>
       <w:r>
         <w:rPr>
-          <w:rFonts w:ascii="SimHei" w:eastAsia="SimHei" w:hAnsi="SimHei" w:hint="eastAsia"/>
+          <w:rFonts w:ascii="黑体" w:eastAsia="黑体" w:hAnsi="黑体" w:hint="eastAsia"/>
           <w:sz w:val="18"/>
           <w:szCs w:val="18"/>
         </w:rPr>
@@ -344,7 +344,7 @@
       </w:r>
       <w:r>
         <w:rPr>
-          <w:rFonts w:ascii="SimHei" w:eastAsia="SimHei" w:hAnsi="SimHei" w:hint="eastAsia"/>
+          <w:rFonts w:ascii="黑体" w:eastAsia="黑体" w:hAnsi="黑体" w:hint="eastAsia"/>
           <w:sz w:val="18"/>
           <w:szCs w:val="18"/>
         </w:rPr>
@@ -352,7 +352,7 @@
       </w:r>
       <w:r>
         <w:rPr>
-          <w:rFonts w:ascii="SimHei" w:eastAsia="SimHei" w:hAnsi="SimHei" w:hint="eastAsia"/>
+          <w:rFonts w:ascii="黑体" w:eastAsia="黑体" w:hAnsi="黑体" w:hint="eastAsia"/>
           <w:sz w:val="18"/>
           <w:szCs w:val="18"/>
         </w:rPr>
@@ -360,7 +360,7 @@
       </w:r>
       <w:r>
         <w:rPr>
-          <w:rFonts w:ascii="SimHei" w:eastAsia="SimHei" w:hAnsi="SimHei" w:hint="eastAsia"/>
+          <w:rFonts w:ascii="黑体" w:eastAsia="黑体" w:hAnsi="黑体" w:hint="eastAsia"/>
           <w:sz w:val="18"/>
           <w:szCs w:val="18"/>
         </w:rPr>
@@ -368,7 +368,7 @@
       </w:r>
       <w:r>
         <w:rPr>
-          <w:rFonts w:ascii="SimHei" w:eastAsia="SimHei" w:hAnsi="SimHei" w:hint="eastAsia"/>
+          <w:rFonts w:ascii="黑体" w:eastAsia="黑体" w:hAnsi="黑体" w:hint="eastAsia"/>
           <w:sz w:val="18"/>
           <w:szCs w:val="18"/>
         </w:rPr>
@@ -379,7 +379,7 @@
       <w:pPr>
         <w:spacing w:after="0"/>
         <w:rPr>
-          <w:rFonts w:ascii="SimHei" w:eastAsia="SimHei" w:hAnsi="SimHei"/>
+          <w:rFonts w:ascii="黑体" w:eastAsia="黑体" w:hAnsi="黑体"/>
           <w:sz w:val="18"/>
           <w:szCs w:val="18"/>
         </w:rPr>
@@ -394,7 +394,7 @@
       </w:r>
       <w:r>
         <w:rPr>
-          <w:rFonts w:ascii="SimHei" w:eastAsia="SimHei" w:hAnsi="SimHei" w:hint="eastAsia"/>
+          <w:rFonts w:ascii="黑体" w:eastAsia="黑体" w:hAnsi="黑体" w:hint="eastAsia"/>
           <w:sz w:val="18"/>
           <w:szCs w:val="18"/>
         </w:rPr>
@@ -418,7 +418,7 @@
       </w:r>
       <w:r>
         <w:rPr>
-          <w:rFonts w:ascii="SimHei" w:eastAsia="SimHei" w:hAnsi="SimHei" w:hint="eastAsia"/>
+          <w:rFonts w:ascii="黑体" w:eastAsia="黑体" w:hAnsi="黑体" w:hint="eastAsia"/>
           <w:sz w:val="18"/>
           <w:szCs w:val="18"/>
         </w:rPr>
@@ -427,7 +427,7 @@
       <w:proofErr w:type="spellStart"/>
       <w:r>
         <w:rPr>
-          <w:rFonts w:ascii="SimHei" w:eastAsia="SimHei" w:hAnsi="SimHei" w:hint="eastAsia"/>
+          <w:rFonts w:ascii="黑体" w:eastAsia="黑体" w:hAnsi="黑体" w:hint="eastAsia"/>
           <w:sz w:val="18"/>
           <w:szCs w:val="18"/>
         </w:rPr>
@@ -436,7 +436,7 @@
       <w:proofErr w:type="spellEnd"/>
       <w:r>
         <w:rPr>
-          <w:rFonts w:ascii="SimHei" w:eastAsia="SimHei" w:hAnsi="SimHei" w:hint="eastAsia"/>
+          <w:rFonts w:ascii="黑体" w:eastAsia="黑体" w:hAnsi="黑体" w:hint="eastAsia"/>
           <w:sz w:val="18"/>
           <w:szCs w:val="18"/>
         </w:rPr>
@@ -444,7 +444,7 @@
       </w:r>
       <w:r>
         <w:rPr>
-          <w:rFonts w:ascii="SimHei" w:eastAsia="SimHei" w:hAnsi="SimHei" w:hint="eastAsia"/>
+          <w:rFonts w:ascii="黑体" w:eastAsia="黑体" w:hAnsi="黑体" w:hint="eastAsia"/>
           <w:sz w:val="18"/>
           <w:szCs w:val="18"/>
         </w:rPr>
@@ -455,14 +455,14 @@
       <w:pPr>
         <w:spacing w:after="0"/>
         <w:rPr>
-          <w:rFonts w:ascii="SimHei" w:eastAsia="SimHei" w:hAnsi="SimHei"/>
-          <w:sz w:val="18"/>
-          <w:szCs w:val="18"/>
-        </w:rPr>
-      </w:pPr>
-      <w:r>
-        <w:rPr>
-          <w:rFonts w:ascii="SimHei" w:eastAsia="SimHei" w:hAnsi="SimHei" w:hint="eastAsia"/>
+          <w:rFonts w:ascii="黑体" w:eastAsia="黑体" w:hAnsi="黑体"/>
+          <w:sz w:val="18"/>
+          <w:szCs w:val="18"/>
+        </w:rPr>
+      </w:pPr>
+      <w:r>
+        <w:rPr>
+          <w:rFonts w:ascii="黑体" w:eastAsia="黑体" w:hAnsi="黑体" w:hint="eastAsia"/>
           <w:sz w:val="18"/>
           <w:szCs w:val="18"/>
         </w:rPr>
@@ -470,7 +470,7 @@
       </w:r>
       <w:r>
         <w:rPr>
-          <w:rFonts w:ascii="SimHei" w:eastAsia="SimHei" w:hAnsi="SimHei" w:hint="eastAsia"/>
+          <w:rFonts w:ascii="黑体" w:eastAsia="黑体" w:hAnsi="黑体" w:hint="eastAsia"/>
           <w:sz w:val="18"/>
           <w:szCs w:val="18"/>
         </w:rPr>
@@ -478,7 +478,7 @@
       </w:r>
       <w:r>
         <w:rPr>
-          <w:rFonts w:ascii="SimHei" w:eastAsia="SimHei" w:hAnsi="SimHei" w:hint="eastAsia"/>
+          <w:rFonts w:ascii="黑体" w:eastAsia="黑体" w:hAnsi="黑体" w:hint="eastAsia"/>
           <w:sz w:val="18"/>
           <w:szCs w:val="18"/>
         </w:rPr>
@@ -486,7 +486,7 @@
       </w:r>
       <w:r>
         <w:rPr>
-          <w:rFonts w:ascii="SimHei" w:eastAsia="SimHei" w:hAnsi="SimHei" w:hint="eastAsia"/>
+          <w:rFonts w:ascii="黑体" w:eastAsia="黑体" w:hAnsi="黑体" w:hint="eastAsia"/>
           <w:sz w:val="18"/>
           <w:szCs w:val="18"/>
         </w:rPr>
@@ -494,7 +494,7 @@
       </w:r>
       <w:r>
         <w:rPr>
-          <w:rFonts w:ascii="SimHei" w:eastAsia="SimHei" w:hAnsi="SimHei" w:hint="eastAsia"/>
+          <w:rFonts w:ascii="黑体" w:eastAsia="黑体" w:hAnsi="黑体" w:hint="eastAsia"/>
           <w:sz w:val="18"/>
           <w:szCs w:val="18"/>
         </w:rPr>
@@ -502,7 +502,7 @@
       </w:r>
       <w:r>
         <w:rPr>
-          <w:rFonts w:ascii="SimHei" w:eastAsia="SimHei" w:hAnsi="SimHei" w:hint="eastAsia"/>
+          <w:rFonts w:ascii="黑体" w:eastAsia="黑体" w:hAnsi="黑体" w:hint="eastAsia"/>
           <w:sz w:val="18"/>
           <w:szCs w:val="18"/>
         </w:rPr>
@@ -510,7 +510,7 @@
       </w:r>
       <w:r>
         <w:rPr>
-          <w:rFonts w:ascii="SimHei" w:eastAsia="SimHei" w:hAnsi="SimHei" w:hint="eastAsia"/>
+          <w:rFonts w:ascii="黑体" w:eastAsia="黑体" w:hAnsi="黑体" w:hint="eastAsia"/>
           <w:sz w:val="18"/>
           <w:szCs w:val="18"/>
         </w:rPr>
@@ -518,7 +518,7 @@
       </w:r>
       <w:r>
         <w:rPr>
-          <w:rFonts w:ascii="SimHei" w:eastAsia="SimHei" w:hAnsi="SimHei"/>
+          <w:rFonts w:ascii="黑体" w:eastAsia="黑体" w:hAnsi="黑体"/>
           <w:sz w:val="18"/>
           <w:szCs w:val="18"/>
         </w:rPr>
@@ -526,7 +526,7 @@
       </w:r>
       <w:r>
         <w:rPr>
-          <w:rFonts w:ascii="SimHei" w:eastAsia="SimHei" w:hAnsi="SimHei" w:hint="eastAsia"/>
+          <w:rFonts w:ascii="黑体" w:eastAsia="黑体" w:hAnsi="黑体" w:hint="eastAsia"/>
           <w:sz w:val="18"/>
           <w:szCs w:val="18"/>
         </w:rPr>
@@ -534,7 +534,7 @@
       </w:r>
       <w:r>
         <w:rPr>
-          <w:rFonts w:ascii="SimHei" w:eastAsia="SimHei" w:hAnsi="SimHei" w:hint="eastAsia"/>
+          <w:rFonts w:ascii="黑体" w:eastAsia="黑体" w:hAnsi="黑体" w:hint="eastAsia"/>
           <w:sz w:val="18"/>
           <w:szCs w:val="18"/>
         </w:rPr>
@@ -542,7 +542,7 @@
       </w:r>
       <w:r>
         <w:rPr>
-          <w:rFonts w:ascii="SimHei" w:eastAsia="SimHei" w:hAnsi="SimHei" w:hint="eastAsia"/>
+          <w:rFonts w:ascii="黑体" w:eastAsia="黑体" w:hAnsi="黑体" w:hint="eastAsia"/>
           <w:sz w:val="18"/>
           <w:szCs w:val="18"/>
         </w:rPr>
@@ -550,7 +550,7 @@
       </w:r>
       <w:r>
         <w:rPr>
-          <w:rFonts w:ascii="SimHei" w:eastAsia="SimHei" w:hAnsi="SimHei" w:hint="eastAsia"/>
+          <w:rFonts w:ascii="黑体" w:eastAsia="黑体" w:hAnsi="黑体" w:hint="eastAsia"/>
           <w:sz w:val="18"/>
           <w:szCs w:val="18"/>
         </w:rPr>
@@ -558,7 +558,7 @@
       </w:r>
       <w:r>
         <w:rPr>
-          <w:rFonts w:ascii="SimHei" w:eastAsia="SimHei" w:hAnsi="SimHei" w:hint="eastAsia"/>
+          <w:rFonts w:ascii="黑体" w:eastAsia="黑体" w:hAnsi="黑体" w:hint="eastAsia"/>
           <w:sz w:val="18"/>
           <w:szCs w:val="18"/>
         </w:rPr>
@@ -566,7 +566,7 @@
       </w:r>
       <w:r>
         <w:rPr>
-          <w:rFonts w:ascii="SimHei" w:eastAsia="SimHei" w:hAnsi="SimHei" w:hint="eastAsia"/>
+          <w:rFonts w:ascii="黑体" w:eastAsia="黑体" w:hAnsi="黑体" w:hint="eastAsia"/>
           <w:sz w:val="18"/>
           <w:szCs w:val="18"/>
         </w:rPr>
@@ -574,7 +574,7 @@
       </w:r>
       <w:r>
         <w:rPr>
-          <w:rFonts w:ascii="SimHei" w:eastAsia="SimHei" w:hAnsi="SimHei" w:hint="eastAsia"/>
+          <w:rFonts w:ascii="黑体" w:eastAsia="黑体" w:hAnsi="黑体" w:hint="eastAsia"/>
           <w:sz w:val="18"/>
           <w:szCs w:val="18"/>
         </w:rPr>
@@ -585,14 +585,14 @@
       <w:pPr>
         <w:spacing w:after="0"/>
         <w:rPr>
-          <w:rFonts w:ascii="SimHei" w:eastAsia="SimHei" w:hAnsi="SimHei"/>
-          <w:sz w:val="18"/>
-          <w:szCs w:val="18"/>
-        </w:rPr>
-      </w:pPr>
-      <w:r>
-        <w:rPr>
-          <w:rFonts w:ascii="SimHei" w:eastAsia="SimHei" w:hAnsi="SimHei" w:hint="eastAsia"/>
+          <w:rFonts w:ascii="黑体" w:eastAsia="黑体" w:hAnsi="黑体"/>
+          <w:sz w:val="18"/>
+          <w:szCs w:val="18"/>
+        </w:rPr>
+      </w:pPr>
+      <w:r>
+        <w:rPr>
+          <w:rFonts w:ascii="黑体" w:eastAsia="黑体" w:hAnsi="黑体" w:hint="eastAsia"/>
           <w:sz w:val="18"/>
           <w:szCs w:val="18"/>
         </w:rPr>
@@ -600,7 +600,7 @@
       </w:r>
       <w:r>
         <w:rPr>
-          <w:rFonts w:ascii="SimHei" w:eastAsia="SimHei" w:hAnsi="SimHei" w:hint="eastAsia"/>
+          <w:rFonts w:ascii="黑体" w:eastAsia="黑体" w:hAnsi="黑体" w:hint="eastAsia"/>
           <w:sz w:val="18"/>
           <w:szCs w:val="18"/>
         </w:rPr>
@@ -608,7 +608,7 @@
       </w:r>
       <w:r>
         <w:rPr>
-          <w:rFonts w:ascii="SimHei" w:eastAsia="SimHei" w:hAnsi="SimHei" w:hint="eastAsia"/>
+          <w:rFonts w:ascii="黑体" w:eastAsia="黑体" w:hAnsi="黑体" w:hint="eastAsia"/>
           <w:sz w:val="18"/>
           <w:szCs w:val="18"/>
         </w:rPr>
@@ -617,7 +617,7 @@
       <w:proofErr w:type="spellStart"/>
       <w:r>
         <w:rPr>
-          <w:rFonts w:ascii="SimHei" w:eastAsia="SimHei" w:hAnsi="SimHei" w:hint="eastAsia"/>
+          <w:rFonts w:ascii="黑体" w:eastAsia="黑体" w:hAnsi="黑体" w:hint="eastAsia"/>
           <w:sz w:val="18"/>
           <w:szCs w:val="18"/>
         </w:rPr>
@@ -625,7 +625,7 @@
       </w:r>
       <w:r>
         <w:rPr>
-          <w:rFonts w:ascii="SimHei" w:eastAsia="SimHei" w:hAnsi="SimHei" w:hint="eastAsia"/>
+          <w:rFonts w:ascii="黑体" w:eastAsia="黑体" w:hAnsi="黑体" w:hint="eastAsia"/>
           <w:sz w:val="18"/>
           <w:szCs w:val="18"/>
         </w:rPr>
@@ -634,7 +634,7 @@
       <w:proofErr w:type="spellEnd"/>
       <w:r>
         <w:rPr>
-          <w:rFonts w:ascii="SimHei" w:eastAsia="SimHei" w:hAnsi="SimHei" w:hint="eastAsia"/>
+          <w:rFonts w:ascii="黑体" w:eastAsia="黑体" w:hAnsi="黑体" w:hint="eastAsia"/>
           <w:sz w:val="18"/>
           <w:szCs w:val="18"/>
         </w:rPr>
@@ -643,7 +643,7 @@
       <w:proofErr w:type="spellStart"/>
       <w:r>
         <w:rPr>
-          <w:rFonts w:ascii="SimHei" w:eastAsia="SimHei" w:hAnsi="SimHei" w:hint="eastAsia"/>
+          <w:rFonts w:ascii="黑体" w:eastAsia="黑体" w:hAnsi="黑体" w:hint="eastAsia"/>
           <w:sz w:val="18"/>
           <w:szCs w:val="18"/>
         </w:rPr>
@@ -652,7 +652,7 @@
       <w:proofErr w:type="spellEnd"/>
       <w:r>
         <w:rPr>
-          <w:rFonts w:ascii="SimHei" w:eastAsia="SimHei" w:hAnsi="SimHei" w:hint="eastAsia"/>
+          <w:rFonts w:ascii="黑体" w:eastAsia="黑体" w:hAnsi="黑体" w:hint="eastAsia"/>
           <w:sz w:val="18"/>
           <w:szCs w:val="18"/>
         </w:rPr>
@@ -663,187 +663,187 @@
       <w:pPr>
         <w:spacing w:after="0"/>
         <w:rPr>
-          <w:rFonts w:ascii="SimHei" w:eastAsia="SimHei" w:hAnsi="SimHei"/>
-          <w:sz w:val="18"/>
-          <w:szCs w:val="18"/>
-        </w:rPr>
-      </w:pPr>
-    </w:p>
-    <w:p>
-      <w:pPr>
-        <w:spacing w:after="0"/>
-        <w:rPr>
-          <w:rFonts w:ascii="SimHei" w:eastAsia="SimHei" w:hAnsi="SimHei"/>
-          <w:sz w:val="18"/>
-          <w:szCs w:val="18"/>
-        </w:rPr>
-      </w:pPr>
-    </w:p>
-    <w:p>
-      <w:pPr>
-        <w:spacing w:after="0"/>
-        <w:rPr>
-          <w:rFonts w:ascii="SimHei" w:eastAsia="SimHei" w:hAnsi="SimHei"/>
-          <w:sz w:val="18"/>
-          <w:szCs w:val="18"/>
-        </w:rPr>
-      </w:pPr>
-    </w:p>
-    <w:p>
-      <w:pPr>
-        <w:spacing w:after="0"/>
-        <w:rPr>
-          <w:rFonts w:ascii="SimHei" w:eastAsia="SimHei" w:hAnsi="SimHei"/>
-          <w:sz w:val="18"/>
-          <w:szCs w:val="18"/>
-        </w:rPr>
-      </w:pPr>
-    </w:p>
-    <w:p>
-      <w:pPr>
-        <w:spacing w:after="0"/>
-        <w:rPr>
-          <w:rFonts w:ascii="SimHei" w:eastAsia="SimHei" w:hAnsi="SimHei"/>
-          <w:sz w:val="18"/>
-          <w:szCs w:val="18"/>
-        </w:rPr>
-      </w:pPr>
-    </w:p>
-    <w:p>
-      <w:pPr>
-        <w:spacing w:after="0"/>
-        <w:rPr>
-          <w:rFonts w:ascii="SimHei" w:eastAsia="SimHei" w:hAnsi="SimHei"/>
-          <w:sz w:val="18"/>
-          <w:szCs w:val="18"/>
-        </w:rPr>
-      </w:pPr>
-    </w:p>
-    <w:p>
-      <w:pPr>
-        <w:spacing w:after="0"/>
-        <w:rPr>
-          <w:rFonts w:ascii="SimHei" w:eastAsia="SimHei" w:hAnsi="SimHei"/>
-          <w:sz w:val="18"/>
-          <w:szCs w:val="18"/>
-        </w:rPr>
-      </w:pPr>
-    </w:p>
-    <w:p>
-      <w:pPr>
-        <w:spacing w:after="0"/>
-        <w:rPr>
-          <w:rFonts w:ascii="SimHei" w:eastAsia="SimHei" w:hAnsi="SimHei"/>
-          <w:sz w:val="18"/>
-          <w:szCs w:val="18"/>
-        </w:rPr>
-      </w:pPr>
-    </w:p>
-    <w:p>
-      <w:pPr>
-        <w:spacing w:after="0"/>
-        <w:rPr>
-          <w:rFonts w:ascii="SimHei" w:eastAsia="SimHei" w:hAnsi="SimHei"/>
-          <w:sz w:val="18"/>
-          <w:szCs w:val="18"/>
-        </w:rPr>
-      </w:pPr>
-    </w:p>
-    <w:p>
-      <w:pPr>
-        <w:spacing w:after="0"/>
-        <w:rPr>
-          <w:rFonts w:ascii="SimHei" w:eastAsia="SimHei" w:hAnsi="SimHei"/>
-          <w:sz w:val="18"/>
-          <w:szCs w:val="18"/>
-        </w:rPr>
-      </w:pPr>
-    </w:p>
-    <w:p>
-      <w:pPr>
-        <w:spacing w:after="0"/>
-        <w:rPr>
-          <w:rFonts w:ascii="SimHei" w:eastAsia="SimHei" w:hAnsi="SimHei"/>
-          <w:sz w:val="18"/>
-          <w:szCs w:val="18"/>
-        </w:rPr>
-      </w:pPr>
-    </w:p>
-    <w:p>
-      <w:pPr>
-        <w:spacing w:after="0"/>
-        <w:rPr>
-          <w:rFonts w:ascii="SimHei" w:eastAsia="SimHei" w:hAnsi="SimHei"/>
-          <w:sz w:val="18"/>
-          <w:szCs w:val="18"/>
-        </w:rPr>
-      </w:pPr>
-    </w:p>
-    <w:p>
-      <w:pPr>
-        <w:spacing w:after="0"/>
-        <w:rPr>
-          <w:rFonts w:ascii="SimHei" w:eastAsia="SimHei" w:hAnsi="SimHei"/>
-          <w:sz w:val="18"/>
-          <w:szCs w:val="18"/>
-        </w:rPr>
-      </w:pPr>
-    </w:p>
-    <w:p>
-      <w:pPr>
-        <w:spacing w:after="0"/>
-        <w:rPr>
-          <w:rFonts w:ascii="SimHei" w:eastAsia="SimHei" w:hAnsi="SimHei"/>
-          <w:sz w:val="18"/>
-          <w:szCs w:val="18"/>
-        </w:rPr>
-      </w:pPr>
-    </w:p>
-    <w:p>
-      <w:pPr>
-        <w:spacing w:after="0"/>
-        <w:rPr>
-          <w:rFonts w:ascii="SimHei" w:eastAsia="SimHei" w:hAnsi="SimHei"/>
-          <w:sz w:val="18"/>
-          <w:szCs w:val="18"/>
-        </w:rPr>
-      </w:pPr>
-    </w:p>
-    <w:p>
-      <w:pPr>
-        <w:spacing w:after="0"/>
-        <w:rPr>
-          <w:rFonts w:ascii="SimHei" w:eastAsia="SimHei" w:hAnsi="SimHei"/>
-          <w:sz w:val="18"/>
-          <w:szCs w:val="18"/>
-        </w:rPr>
-      </w:pPr>
-    </w:p>
-    <w:p>
-      <w:pPr>
-        <w:spacing w:after="0"/>
-        <w:rPr>
-          <w:rFonts w:ascii="SimHei" w:eastAsia="SimHei" w:hAnsi="SimHei"/>
-          <w:sz w:val="18"/>
-          <w:szCs w:val="18"/>
-        </w:rPr>
-      </w:pPr>
-    </w:p>
-    <w:p>
-      <w:pPr>
-        <w:spacing w:after="0"/>
-        <w:rPr>
-          <w:rFonts w:ascii="SimHei" w:eastAsia="SimHei" w:hAnsi="SimHei"/>
-          <w:sz w:val="18"/>
-          <w:szCs w:val="18"/>
-        </w:rPr>
-      </w:pPr>
-    </w:p>
-    <w:p>
-      <w:pPr>
-        <w:spacing w:after="0"/>
-        <w:rPr>
-          <w:rFonts w:ascii="SimHei" w:eastAsia="SimHei" w:hAnsi="SimHei"/>
+          <w:rFonts w:ascii="黑体" w:eastAsia="黑体" w:hAnsi="黑体"/>
+          <w:sz w:val="18"/>
+          <w:szCs w:val="18"/>
+        </w:rPr>
+      </w:pPr>
+    </w:p>
+    <w:p>
+      <w:pPr>
+        <w:spacing w:after="0"/>
+        <w:rPr>
+          <w:rFonts w:ascii="黑体" w:eastAsia="黑体" w:hAnsi="黑体"/>
+          <w:sz w:val="18"/>
+          <w:szCs w:val="18"/>
+        </w:rPr>
+      </w:pPr>
+    </w:p>
+    <w:p>
+      <w:pPr>
+        <w:spacing w:after="0"/>
+        <w:rPr>
+          <w:rFonts w:ascii="黑体" w:eastAsia="黑体" w:hAnsi="黑体"/>
+          <w:sz w:val="18"/>
+          <w:szCs w:val="18"/>
+        </w:rPr>
+      </w:pPr>
+    </w:p>
+    <w:p>
+      <w:pPr>
+        <w:spacing w:after="0"/>
+        <w:rPr>
+          <w:rFonts w:ascii="黑体" w:eastAsia="黑体" w:hAnsi="黑体"/>
+          <w:sz w:val="18"/>
+          <w:szCs w:val="18"/>
+        </w:rPr>
+      </w:pPr>
+    </w:p>
+    <w:p>
+      <w:pPr>
+        <w:spacing w:after="0"/>
+        <w:rPr>
+          <w:rFonts w:ascii="黑体" w:eastAsia="黑体" w:hAnsi="黑体"/>
+          <w:sz w:val="18"/>
+          <w:szCs w:val="18"/>
+        </w:rPr>
+      </w:pPr>
+    </w:p>
+    <w:p>
+      <w:pPr>
+        <w:spacing w:after="0"/>
+        <w:rPr>
+          <w:rFonts w:ascii="黑体" w:eastAsia="黑体" w:hAnsi="黑体"/>
+          <w:sz w:val="18"/>
+          <w:szCs w:val="18"/>
+        </w:rPr>
+      </w:pPr>
+    </w:p>
+    <w:p>
+      <w:pPr>
+        <w:spacing w:after="0"/>
+        <w:rPr>
+          <w:rFonts w:ascii="黑体" w:eastAsia="黑体" w:hAnsi="黑体"/>
+          <w:sz w:val="18"/>
+          <w:szCs w:val="18"/>
+        </w:rPr>
+      </w:pPr>
+    </w:p>
+    <w:p>
+      <w:pPr>
+        <w:spacing w:after="0"/>
+        <w:rPr>
+          <w:rFonts w:ascii="黑体" w:eastAsia="黑体" w:hAnsi="黑体"/>
+          <w:sz w:val="18"/>
+          <w:szCs w:val="18"/>
+        </w:rPr>
+      </w:pPr>
+    </w:p>
+    <w:p>
+      <w:pPr>
+        <w:spacing w:after="0"/>
+        <w:rPr>
+          <w:rFonts w:ascii="黑体" w:eastAsia="黑体" w:hAnsi="黑体"/>
+          <w:sz w:val="18"/>
+          <w:szCs w:val="18"/>
+        </w:rPr>
+      </w:pPr>
+    </w:p>
+    <w:p>
+      <w:pPr>
+        <w:spacing w:after="0"/>
+        <w:rPr>
+          <w:rFonts w:ascii="黑体" w:eastAsia="黑体" w:hAnsi="黑体"/>
+          <w:sz w:val="18"/>
+          <w:szCs w:val="18"/>
+        </w:rPr>
+      </w:pPr>
+    </w:p>
+    <w:p>
+      <w:pPr>
+        <w:spacing w:after="0"/>
+        <w:rPr>
+          <w:rFonts w:ascii="黑体" w:eastAsia="黑体" w:hAnsi="黑体"/>
+          <w:sz w:val="18"/>
+          <w:szCs w:val="18"/>
+        </w:rPr>
+      </w:pPr>
+    </w:p>
+    <w:p>
+      <w:pPr>
+        <w:spacing w:after="0"/>
+        <w:rPr>
+          <w:rFonts w:ascii="黑体" w:eastAsia="黑体" w:hAnsi="黑体"/>
+          <w:sz w:val="18"/>
+          <w:szCs w:val="18"/>
+        </w:rPr>
+      </w:pPr>
+    </w:p>
+    <w:p>
+      <w:pPr>
+        <w:spacing w:after="0"/>
+        <w:rPr>
+          <w:rFonts w:ascii="黑体" w:eastAsia="黑体" w:hAnsi="黑体"/>
+          <w:sz w:val="18"/>
+          <w:szCs w:val="18"/>
+        </w:rPr>
+      </w:pPr>
+    </w:p>
+    <w:p>
+      <w:pPr>
+        <w:spacing w:after="0"/>
+        <w:rPr>
+          <w:rFonts w:ascii="黑体" w:eastAsia="黑体" w:hAnsi="黑体"/>
+          <w:sz w:val="18"/>
+          <w:szCs w:val="18"/>
+        </w:rPr>
+      </w:pPr>
+    </w:p>
+    <w:p>
+      <w:pPr>
+        <w:spacing w:after="0"/>
+        <w:rPr>
+          <w:rFonts w:ascii="黑体" w:eastAsia="黑体" w:hAnsi="黑体"/>
+          <w:sz w:val="18"/>
+          <w:szCs w:val="18"/>
+        </w:rPr>
+      </w:pPr>
+    </w:p>
+    <w:p>
+      <w:pPr>
+        <w:spacing w:after="0"/>
+        <w:rPr>
+          <w:rFonts w:ascii="黑体" w:eastAsia="黑体" w:hAnsi="黑体"/>
+          <w:sz w:val="18"/>
+          <w:szCs w:val="18"/>
+        </w:rPr>
+      </w:pPr>
+    </w:p>
+    <w:p>
+      <w:pPr>
+        <w:spacing w:after="0"/>
+        <w:rPr>
+          <w:rFonts w:ascii="黑体" w:eastAsia="黑体" w:hAnsi="黑体"/>
+          <w:sz w:val="18"/>
+          <w:szCs w:val="18"/>
+        </w:rPr>
+      </w:pPr>
+    </w:p>
+    <w:p>
+      <w:pPr>
+        <w:spacing w:after="0"/>
+        <w:rPr>
+          <w:rFonts w:ascii="黑体" w:eastAsia="黑体" w:hAnsi="黑体"/>
+          <w:sz w:val="18"/>
+          <w:szCs w:val="18"/>
+        </w:rPr>
+      </w:pPr>
+    </w:p>
+    <w:p>
+      <w:pPr>
+        <w:spacing w:after="0"/>
+        <w:rPr>
+          <w:rFonts w:ascii="黑体" w:eastAsia="黑体" w:hAnsi="黑体"/>
           <w:sz w:val="18"/>
           <w:szCs w:val="18"/>
         </w:rPr>
@@ -853,17 +853,18 @@
       <w:pPr>
         <w:spacing w:after="120"/>
         <w:rPr>
-          <w:rFonts w:ascii="SimHei" w:eastAsia="SimHei" w:hAnsi="SimHei"/>
+          <w:rFonts w:ascii="黑体" w:eastAsia="黑体" w:hAnsi="黑体"/>
           <w:sz w:val="24"/>
           <w:szCs w:val="24"/>
         </w:rPr>
       </w:pPr>
       <w:r>
         <w:rPr>
-          <w:rFonts w:ascii="SimHei" w:eastAsia="SimHei" w:hAnsi="SimHei" w:hint="eastAsia"/>
+          <w:rFonts w:ascii="黑体" w:eastAsia="黑体" w:hAnsi="黑体" w:hint="eastAsia"/>
           <w:sz w:val="24"/>
           <w:szCs w:val="24"/>
         </w:rPr>
+        <w:lastRenderedPageBreak/>
         <w:t>目录</w:t>
       </w:r>
     </w:p>
@@ -880,7 +881,7 @@
       </w:pPr>
       <w:r>
         <w:rPr>
-          <w:rFonts w:ascii="SimHei" w:eastAsia="SimHei" w:hAnsi="SimHei"/>
+          <w:rFonts w:ascii="黑体" w:eastAsia="黑体" w:hAnsi="黑体"/>
           <w:sz w:val="18"/>
           <w:szCs w:val="18"/>
         </w:rPr>
@@ -888,7 +889,7 @@
       </w:r>
       <w:r>
         <w:rPr>
-          <w:rFonts w:ascii="SimHei" w:eastAsia="SimHei" w:hAnsi="SimHei"/>
+          <w:rFonts w:ascii="黑体" w:eastAsia="黑体" w:hAnsi="黑体"/>
           <w:sz w:val="18"/>
           <w:szCs w:val="18"/>
         </w:rPr>
@@ -896,7 +897,7 @@
       </w:r>
       <w:r>
         <w:rPr>
-          <w:rFonts w:ascii="SimHei" w:eastAsia="SimHei" w:hAnsi="SimHei" w:hint="eastAsia"/>
+          <w:rFonts w:ascii="黑体" w:eastAsia="黑体" w:hAnsi="黑体" w:hint="eastAsia"/>
           <w:sz w:val="18"/>
           <w:szCs w:val="18"/>
         </w:rPr>
@@ -904,7 +905,7 @@
       </w:r>
       <w:r>
         <w:rPr>
-          <w:rFonts w:ascii="SimHei" w:eastAsia="SimHei" w:hAnsi="SimHei"/>
+          <w:rFonts w:ascii="黑体" w:eastAsia="黑体" w:hAnsi="黑体"/>
           <w:sz w:val="18"/>
           <w:szCs w:val="18"/>
         </w:rPr>
@@ -912,7 +913,7 @@
       </w:r>
       <w:r>
         <w:rPr>
-          <w:rFonts w:ascii="SimHei" w:eastAsia="SimHei" w:hAnsi="SimHei"/>
+          <w:rFonts w:ascii="黑体" w:eastAsia="黑体" w:hAnsi="黑体"/>
           <w:sz w:val="18"/>
           <w:szCs w:val="18"/>
         </w:rPr>
@@ -2163,14 +2164,14 @@
       <w:pPr>
         <w:spacing w:after="0"/>
         <w:rPr>
-          <w:rFonts w:ascii="SimHei" w:eastAsia="SimHei" w:hAnsi="SimHei"/>
-          <w:sz w:val="18"/>
-          <w:szCs w:val="18"/>
-        </w:rPr>
-      </w:pPr>
-      <w:r>
-        <w:rPr>
-          <w:rFonts w:ascii="SimHei" w:eastAsia="SimHei" w:hAnsi="SimHei"/>
+          <w:rFonts w:ascii="黑体" w:eastAsia="黑体" w:hAnsi="黑体"/>
+          <w:sz w:val="18"/>
+          <w:szCs w:val="18"/>
+        </w:rPr>
+      </w:pPr>
+      <w:r>
+        <w:rPr>
+          <w:rFonts w:ascii="黑体" w:eastAsia="黑体" w:hAnsi="黑体"/>
           <w:sz w:val="18"/>
           <w:szCs w:val="18"/>
         </w:rPr>
@@ -2181,207 +2182,207 @@
       <w:pPr>
         <w:spacing w:after="0"/>
         <w:rPr>
-          <w:rFonts w:ascii="SimHei" w:eastAsia="SimHei" w:hAnsi="SimHei"/>
-          <w:sz w:val="18"/>
-          <w:szCs w:val="18"/>
-        </w:rPr>
-      </w:pPr>
-    </w:p>
-    <w:p>
-      <w:pPr>
-        <w:spacing w:after="0"/>
-        <w:rPr>
-          <w:rFonts w:ascii="SimHei" w:eastAsia="SimHei" w:hAnsi="SimHei"/>
-          <w:sz w:val="18"/>
-          <w:szCs w:val="18"/>
-        </w:rPr>
-      </w:pPr>
-    </w:p>
-    <w:p>
-      <w:pPr>
-        <w:spacing w:after="0"/>
-        <w:rPr>
-          <w:rFonts w:ascii="SimHei" w:eastAsia="SimHei" w:hAnsi="SimHei"/>
-          <w:sz w:val="18"/>
-          <w:szCs w:val="18"/>
-        </w:rPr>
-      </w:pPr>
-    </w:p>
-    <w:p>
-      <w:pPr>
-        <w:spacing w:after="0"/>
-        <w:rPr>
-          <w:rFonts w:ascii="SimHei" w:eastAsia="SimHei" w:hAnsi="SimHei"/>
-          <w:sz w:val="18"/>
-          <w:szCs w:val="18"/>
-        </w:rPr>
-      </w:pPr>
-    </w:p>
-    <w:p>
-      <w:pPr>
-        <w:spacing w:after="0"/>
-        <w:rPr>
-          <w:rFonts w:ascii="SimHei" w:eastAsia="SimHei" w:hAnsi="SimHei"/>
-          <w:sz w:val="18"/>
-          <w:szCs w:val="18"/>
-        </w:rPr>
-      </w:pPr>
-    </w:p>
-    <w:p>
-      <w:pPr>
-        <w:spacing w:after="0"/>
-        <w:rPr>
-          <w:rFonts w:ascii="SimHei" w:eastAsia="SimHei" w:hAnsi="SimHei"/>
-          <w:sz w:val="18"/>
-          <w:szCs w:val="18"/>
-        </w:rPr>
-      </w:pPr>
-    </w:p>
-    <w:p>
-      <w:pPr>
-        <w:spacing w:after="0"/>
-        <w:rPr>
-          <w:rFonts w:ascii="SimHei" w:eastAsia="SimHei" w:hAnsi="SimHei"/>
-          <w:sz w:val="18"/>
-          <w:szCs w:val="18"/>
-        </w:rPr>
-      </w:pPr>
-    </w:p>
-    <w:p>
-      <w:pPr>
-        <w:spacing w:after="0"/>
-        <w:rPr>
-          <w:rFonts w:ascii="SimHei" w:eastAsia="SimHei" w:hAnsi="SimHei"/>
-          <w:sz w:val="18"/>
-          <w:szCs w:val="18"/>
-        </w:rPr>
-      </w:pPr>
-    </w:p>
-    <w:p>
-      <w:pPr>
-        <w:spacing w:after="0"/>
-        <w:rPr>
-          <w:rFonts w:ascii="SimHei" w:eastAsia="SimHei" w:hAnsi="SimHei"/>
-          <w:sz w:val="18"/>
-          <w:szCs w:val="18"/>
-        </w:rPr>
-      </w:pPr>
-    </w:p>
-    <w:p>
-      <w:pPr>
-        <w:spacing w:after="0"/>
-        <w:rPr>
-          <w:rFonts w:ascii="SimHei" w:eastAsia="SimHei" w:hAnsi="SimHei"/>
-          <w:sz w:val="18"/>
-          <w:szCs w:val="18"/>
-        </w:rPr>
-      </w:pPr>
-    </w:p>
-    <w:p>
-      <w:pPr>
-        <w:spacing w:after="0"/>
-        <w:rPr>
-          <w:rFonts w:ascii="SimHei" w:eastAsia="SimHei" w:hAnsi="SimHei"/>
-          <w:sz w:val="18"/>
-          <w:szCs w:val="18"/>
-        </w:rPr>
-      </w:pPr>
-    </w:p>
-    <w:p>
-      <w:pPr>
-        <w:spacing w:after="0"/>
-        <w:rPr>
-          <w:rFonts w:ascii="SimHei" w:eastAsia="SimHei" w:hAnsi="SimHei"/>
-          <w:sz w:val="18"/>
-          <w:szCs w:val="18"/>
-        </w:rPr>
-      </w:pPr>
-    </w:p>
-    <w:p>
-      <w:pPr>
-        <w:spacing w:after="0"/>
-        <w:rPr>
-          <w:rFonts w:ascii="SimHei" w:eastAsia="SimHei" w:hAnsi="SimHei"/>
-          <w:sz w:val="18"/>
-          <w:szCs w:val="18"/>
-        </w:rPr>
-      </w:pPr>
-    </w:p>
-    <w:p>
-      <w:pPr>
-        <w:spacing w:after="0"/>
-        <w:rPr>
-          <w:rFonts w:ascii="SimHei" w:eastAsia="SimHei" w:hAnsi="SimHei"/>
-          <w:sz w:val="18"/>
-          <w:szCs w:val="18"/>
-        </w:rPr>
-      </w:pPr>
-    </w:p>
-    <w:p>
-      <w:pPr>
-        <w:spacing w:after="0"/>
-        <w:rPr>
-          <w:rFonts w:ascii="SimHei" w:eastAsia="SimHei" w:hAnsi="SimHei"/>
-          <w:sz w:val="18"/>
-          <w:szCs w:val="18"/>
-        </w:rPr>
-      </w:pPr>
-    </w:p>
-    <w:p>
-      <w:pPr>
-        <w:spacing w:after="0"/>
-        <w:rPr>
-          <w:rFonts w:ascii="SimHei" w:eastAsia="SimHei" w:hAnsi="SimHei"/>
-          <w:sz w:val="18"/>
-          <w:szCs w:val="18"/>
-        </w:rPr>
-      </w:pPr>
-    </w:p>
-    <w:p>
-      <w:pPr>
-        <w:spacing w:after="0"/>
-        <w:rPr>
-          <w:rFonts w:ascii="SimHei" w:eastAsia="SimHei" w:hAnsi="SimHei"/>
-          <w:sz w:val="18"/>
-          <w:szCs w:val="18"/>
-        </w:rPr>
-      </w:pPr>
-    </w:p>
-    <w:p>
-      <w:pPr>
-        <w:spacing w:after="0"/>
-        <w:rPr>
-          <w:rFonts w:ascii="SimHei" w:eastAsia="SimHei" w:hAnsi="SimHei"/>
-          <w:sz w:val="18"/>
-          <w:szCs w:val="18"/>
-        </w:rPr>
-      </w:pPr>
-    </w:p>
-    <w:p>
-      <w:pPr>
-        <w:spacing w:after="0"/>
-        <w:rPr>
-          <w:rFonts w:ascii="SimHei" w:eastAsia="SimHei" w:hAnsi="SimHei"/>
-          <w:sz w:val="18"/>
-          <w:szCs w:val="18"/>
-        </w:rPr>
-      </w:pPr>
-    </w:p>
-    <w:p>
-      <w:pPr>
-        <w:spacing w:after="0"/>
-        <w:rPr>
-          <w:rFonts w:ascii="SimHei" w:eastAsia="SimHei" w:hAnsi="SimHei"/>
-          <w:sz w:val="18"/>
-          <w:szCs w:val="18"/>
-        </w:rPr>
-      </w:pPr>
-    </w:p>
-    <w:p>
-      <w:pPr>
-        <w:spacing w:after="0"/>
-        <w:rPr>
-          <w:rFonts w:ascii="SimHei" w:eastAsia="SimHei" w:hAnsi="SimHei"/>
+          <w:rFonts w:ascii="黑体" w:eastAsia="黑体" w:hAnsi="黑体"/>
+          <w:sz w:val="18"/>
+          <w:szCs w:val="18"/>
+        </w:rPr>
+      </w:pPr>
+    </w:p>
+    <w:p>
+      <w:pPr>
+        <w:spacing w:after="0"/>
+        <w:rPr>
+          <w:rFonts w:ascii="黑体" w:eastAsia="黑体" w:hAnsi="黑体"/>
+          <w:sz w:val="18"/>
+          <w:szCs w:val="18"/>
+        </w:rPr>
+      </w:pPr>
+    </w:p>
+    <w:p>
+      <w:pPr>
+        <w:spacing w:after="0"/>
+        <w:rPr>
+          <w:rFonts w:ascii="黑体" w:eastAsia="黑体" w:hAnsi="黑体"/>
+          <w:sz w:val="18"/>
+          <w:szCs w:val="18"/>
+        </w:rPr>
+      </w:pPr>
+    </w:p>
+    <w:p>
+      <w:pPr>
+        <w:spacing w:after="0"/>
+        <w:rPr>
+          <w:rFonts w:ascii="黑体" w:eastAsia="黑体" w:hAnsi="黑体"/>
+          <w:sz w:val="18"/>
+          <w:szCs w:val="18"/>
+        </w:rPr>
+      </w:pPr>
+    </w:p>
+    <w:p>
+      <w:pPr>
+        <w:spacing w:after="0"/>
+        <w:rPr>
+          <w:rFonts w:ascii="黑体" w:eastAsia="黑体" w:hAnsi="黑体"/>
+          <w:sz w:val="18"/>
+          <w:szCs w:val="18"/>
+        </w:rPr>
+      </w:pPr>
+    </w:p>
+    <w:p>
+      <w:pPr>
+        <w:spacing w:after="0"/>
+        <w:rPr>
+          <w:rFonts w:ascii="黑体" w:eastAsia="黑体" w:hAnsi="黑体"/>
+          <w:sz w:val="18"/>
+          <w:szCs w:val="18"/>
+        </w:rPr>
+      </w:pPr>
+    </w:p>
+    <w:p>
+      <w:pPr>
+        <w:spacing w:after="0"/>
+        <w:rPr>
+          <w:rFonts w:ascii="黑体" w:eastAsia="黑体" w:hAnsi="黑体"/>
+          <w:sz w:val="18"/>
+          <w:szCs w:val="18"/>
+        </w:rPr>
+      </w:pPr>
+    </w:p>
+    <w:p>
+      <w:pPr>
+        <w:spacing w:after="0"/>
+        <w:rPr>
+          <w:rFonts w:ascii="黑体" w:eastAsia="黑体" w:hAnsi="黑体"/>
+          <w:sz w:val="18"/>
+          <w:szCs w:val="18"/>
+        </w:rPr>
+      </w:pPr>
+    </w:p>
+    <w:p>
+      <w:pPr>
+        <w:spacing w:after="0"/>
+        <w:rPr>
+          <w:rFonts w:ascii="黑体" w:eastAsia="黑体" w:hAnsi="黑体"/>
+          <w:sz w:val="18"/>
+          <w:szCs w:val="18"/>
+        </w:rPr>
+      </w:pPr>
+    </w:p>
+    <w:p>
+      <w:pPr>
+        <w:spacing w:after="0"/>
+        <w:rPr>
+          <w:rFonts w:ascii="黑体" w:eastAsia="黑体" w:hAnsi="黑体"/>
+          <w:sz w:val="18"/>
+          <w:szCs w:val="18"/>
+        </w:rPr>
+      </w:pPr>
+    </w:p>
+    <w:p>
+      <w:pPr>
+        <w:spacing w:after="0"/>
+        <w:rPr>
+          <w:rFonts w:ascii="黑体" w:eastAsia="黑体" w:hAnsi="黑体"/>
+          <w:sz w:val="18"/>
+          <w:szCs w:val="18"/>
+        </w:rPr>
+      </w:pPr>
+    </w:p>
+    <w:p>
+      <w:pPr>
+        <w:spacing w:after="0"/>
+        <w:rPr>
+          <w:rFonts w:ascii="黑体" w:eastAsia="黑体" w:hAnsi="黑体"/>
+          <w:sz w:val="18"/>
+          <w:szCs w:val="18"/>
+        </w:rPr>
+      </w:pPr>
+    </w:p>
+    <w:p>
+      <w:pPr>
+        <w:spacing w:after="0"/>
+        <w:rPr>
+          <w:rFonts w:ascii="黑体" w:eastAsia="黑体" w:hAnsi="黑体"/>
+          <w:sz w:val="18"/>
+          <w:szCs w:val="18"/>
+        </w:rPr>
+      </w:pPr>
+    </w:p>
+    <w:p>
+      <w:pPr>
+        <w:spacing w:after="0"/>
+        <w:rPr>
+          <w:rFonts w:ascii="黑体" w:eastAsia="黑体" w:hAnsi="黑体"/>
+          <w:sz w:val="18"/>
+          <w:szCs w:val="18"/>
+        </w:rPr>
+      </w:pPr>
+    </w:p>
+    <w:p>
+      <w:pPr>
+        <w:spacing w:after="0"/>
+        <w:rPr>
+          <w:rFonts w:ascii="黑体" w:eastAsia="黑体" w:hAnsi="黑体"/>
+          <w:sz w:val="18"/>
+          <w:szCs w:val="18"/>
+        </w:rPr>
+      </w:pPr>
+    </w:p>
+    <w:p>
+      <w:pPr>
+        <w:spacing w:after="0"/>
+        <w:rPr>
+          <w:rFonts w:ascii="黑体" w:eastAsia="黑体" w:hAnsi="黑体"/>
+          <w:sz w:val="18"/>
+          <w:szCs w:val="18"/>
+        </w:rPr>
+      </w:pPr>
+    </w:p>
+    <w:p>
+      <w:pPr>
+        <w:spacing w:after="0"/>
+        <w:rPr>
+          <w:rFonts w:ascii="黑体" w:eastAsia="黑体" w:hAnsi="黑体"/>
+          <w:sz w:val="18"/>
+          <w:szCs w:val="18"/>
+        </w:rPr>
+      </w:pPr>
+    </w:p>
+    <w:p>
+      <w:pPr>
+        <w:spacing w:after="0"/>
+        <w:rPr>
+          <w:rFonts w:ascii="黑体" w:eastAsia="黑体" w:hAnsi="黑体"/>
+          <w:sz w:val="18"/>
+          <w:szCs w:val="18"/>
+        </w:rPr>
+      </w:pPr>
+    </w:p>
+    <w:p>
+      <w:pPr>
+        <w:spacing w:after="0"/>
+        <w:rPr>
+          <w:rFonts w:ascii="黑体" w:eastAsia="黑体" w:hAnsi="黑体"/>
+          <w:sz w:val="18"/>
+          <w:szCs w:val="18"/>
+        </w:rPr>
+      </w:pPr>
+    </w:p>
+    <w:p>
+      <w:pPr>
+        <w:spacing w:after="0"/>
+        <w:rPr>
+          <w:rFonts w:ascii="黑体" w:eastAsia="黑体" w:hAnsi="黑体"/>
+          <w:sz w:val="18"/>
+          <w:szCs w:val="18"/>
+        </w:rPr>
+      </w:pPr>
+    </w:p>
+    <w:p>
+      <w:pPr>
+        <w:spacing w:after="0"/>
+        <w:rPr>
+          <w:rFonts w:ascii="黑体" w:eastAsia="黑体" w:hAnsi="黑体"/>
           <w:sz w:val="18"/>
           <w:szCs w:val="18"/>
         </w:rPr>
@@ -2396,6 +2397,7 @@
         <w:rPr>
           <w:rFonts w:hint="eastAsia"/>
         </w:rPr>
+        <w:lastRenderedPageBreak/>
         <w:t>绪论</w:t>
       </w:r>
       <w:bookmarkEnd w:id="0"/>
@@ -3283,7 +3285,7 @@
         <w:spacing w:after="0"/>
         <w:ind w:left="360" w:firstLine="420"/>
         <w:rPr>
-          <w:rFonts w:asciiTheme="majorEastAsia" w:eastAsiaTheme="majorEastAsia" w:hAnsiTheme="majorEastAsia" w:hint="eastAsia"/>
+          <w:rFonts w:asciiTheme="majorEastAsia" w:eastAsiaTheme="majorEastAsia" w:hAnsiTheme="majorEastAsia"/>
           <w:sz w:val="21"/>
           <w:szCs w:val="21"/>
         </w:rPr>
@@ -3310,15 +3312,7 @@
           <w:sz w:val="21"/>
           <w:szCs w:val="21"/>
         </w:rPr>
-        <w:t>一位认知心理学家</w:t>
-      </w:r>
-      <w:r>
-        <w:rPr>
-          <w:rFonts w:asciiTheme="majorEastAsia" w:eastAsiaTheme="majorEastAsia" w:hAnsiTheme="majorEastAsia" w:hint="eastAsia"/>
-          <w:sz w:val="21"/>
-          <w:szCs w:val="21"/>
-        </w:rPr>
-        <w:t>，</w:t>
+        <w:t>一位认知心理学家，</w:t>
       </w:r>
       <w:r>
         <w:rPr>
@@ -3358,50 +3352,18 @@
         <w:spacing w:after="0"/>
         <w:ind w:left="360" w:firstLine="420"/>
         <w:rPr>
-          <w:rFonts w:asciiTheme="majorEastAsia" w:eastAsiaTheme="majorEastAsia" w:hAnsiTheme="majorEastAsia" w:hint="eastAsia"/>
-          <w:sz w:val="21"/>
-          <w:szCs w:val="21"/>
-        </w:rPr>
-      </w:pPr>
-      <w:r>
-        <w:rPr>
-          <w:rFonts w:asciiTheme="majorEastAsia" w:eastAsiaTheme="majorEastAsia" w:hAnsiTheme="majorEastAsia" w:hint="eastAsia"/>
-          <w:sz w:val="21"/>
-          <w:szCs w:val="21"/>
-        </w:rPr>
-        <w:t>鱼眼视图在视觉上很像鱼眼镜头——距离视觉焦点近的部分被夸张放大，而距离焦点远的部分被缩小、减少细节甚至略去，</w:t>
-      </w:r>
-      <w:r>
-        <w:rPr>
-          <w:rFonts w:asciiTheme="majorEastAsia" w:eastAsiaTheme="majorEastAsia" w:hAnsiTheme="majorEastAsia" w:hint="eastAsia"/>
-          <w:sz w:val="21"/>
-          <w:szCs w:val="21"/>
-        </w:rPr>
-        <w:t>但是</w:t>
-      </w:r>
-      <w:r>
-        <w:rPr>
-          <w:rFonts w:asciiTheme="majorEastAsia" w:eastAsiaTheme="majorEastAsia" w:hAnsiTheme="majorEastAsia" w:hint="eastAsia"/>
-          <w:sz w:val="21"/>
-          <w:szCs w:val="21"/>
-        </w:rPr>
-        <w:t>仍然</w:t>
-      </w:r>
-      <w:r>
-        <w:rPr>
-          <w:rFonts w:asciiTheme="majorEastAsia" w:eastAsiaTheme="majorEastAsia" w:hAnsiTheme="majorEastAsia" w:hint="eastAsia"/>
-          <w:sz w:val="21"/>
-          <w:szCs w:val="21"/>
-        </w:rPr>
-        <w:t>完整地展示一个范围</w:t>
-      </w:r>
-      <w:r>
-        <w:rPr>
-          <w:rFonts w:asciiTheme="majorEastAsia" w:eastAsiaTheme="majorEastAsia" w:hAnsiTheme="majorEastAsia" w:hint="eastAsia"/>
-          <w:sz w:val="21"/>
-          <w:szCs w:val="21"/>
-        </w:rPr>
-        <w:t>。</w:t>
+          <w:rFonts w:asciiTheme="majorEastAsia" w:eastAsiaTheme="majorEastAsia" w:hAnsiTheme="majorEastAsia"/>
+          <w:sz w:val="21"/>
+          <w:szCs w:val="21"/>
+        </w:rPr>
+      </w:pPr>
+      <w:r>
+        <w:rPr>
+          <w:rFonts w:asciiTheme="majorEastAsia" w:eastAsiaTheme="majorEastAsia" w:hAnsiTheme="majorEastAsia" w:hint="eastAsia"/>
+          <w:sz w:val="21"/>
+          <w:szCs w:val="21"/>
+        </w:rPr>
+        <w:t>鱼眼视图在视觉上很像鱼眼镜头——距离视觉焦点近的部分被夸张放大，而距离焦点远的部分被缩小、减少细节甚至略去，但是仍然完整地展示一个范围。</w:t>
       </w:r>
       <w:r>
         <w:rPr>
@@ -3519,7 +3481,7 @@
         <w:spacing w:after="0"/>
         <w:ind w:left="360" w:firstLine="420"/>
         <w:rPr>
-          <w:rFonts w:asciiTheme="majorEastAsia" w:eastAsiaTheme="majorEastAsia" w:hAnsiTheme="majorEastAsia" w:hint="eastAsia"/>
+          <w:rFonts w:asciiTheme="majorEastAsia" w:eastAsiaTheme="majorEastAsia" w:hAnsiTheme="majorEastAsia"/>
           <w:sz w:val="21"/>
           <w:szCs w:val="21"/>
         </w:rPr>
@@ -3546,15 +3508,7 @@
           <w:sz w:val="21"/>
           <w:szCs w:val="21"/>
         </w:rPr>
-        <w:t>）的量化标准</w:t>
-      </w:r>
-      <w:r>
-        <w:rPr>
-          <w:rFonts w:asciiTheme="majorEastAsia" w:eastAsiaTheme="majorEastAsia" w:hAnsiTheme="majorEastAsia" w:hint="eastAsia"/>
-          <w:sz w:val="21"/>
-          <w:szCs w:val="21"/>
-        </w:rPr>
-        <w:t>作为</w:t>
+        <w:t>）的量化标准作为</w:t>
       </w:r>
       <w:r>
         <w:rPr>
@@ -3763,7 +3717,7 @@
         <w:spacing w:after="0"/>
         <w:ind w:left="360" w:firstLine="420"/>
         <w:rPr>
-          <w:rFonts w:asciiTheme="majorEastAsia" w:eastAsiaTheme="majorEastAsia" w:hAnsiTheme="majorEastAsia" w:hint="eastAsia"/>
+          <w:rFonts w:asciiTheme="majorEastAsia" w:eastAsiaTheme="majorEastAsia" w:hAnsiTheme="majorEastAsia"/>
           <w:sz w:val="21"/>
           <w:szCs w:val="21"/>
         </w:rPr>
@@ -3894,7 +3848,7 @@
         <w:spacing w:after="0"/>
         <w:ind w:left="360" w:firstLine="420"/>
         <w:rPr>
-          <w:rFonts w:asciiTheme="majorEastAsia" w:eastAsiaTheme="majorEastAsia" w:hAnsiTheme="majorEastAsia" w:hint="eastAsia"/>
+          <w:rFonts w:asciiTheme="majorEastAsia" w:eastAsiaTheme="majorEastAsia" w:hAnsiTheme="majorEastAsia"/>
           <w:sz w:val="21"/>
           <w:szCs w:val="21"/>
         </w:rPr>
@@ -4022,6 +3976,14 @@
           <w:szCs w:val="21"/>
         </w:rPr>
         <w:t>通过该公式计算出树形结构中每个节点的兴趣指数之后，我们可以设定一个阈值来限制鱼眼视图最终展示的部分。</w:t>
+      </w:r>
+      <w:r>
+        <w:rPr>
+          <w:rFonts w:asciiTheme="majorEastAsia" w:eastAsiaTheme="majorEastAsia" w:hAnsiTheme="majorEastAsia" w:hint="eastAsia"/>
+          <w:sz w:val="21"/>
+          <w:szCs w:val="21"/>
+        </w:rPr>
+        <w:t>合适的阈值</w:t>
       </w:r>
       <w:bookmarkStart w:id="7" w:name="_GoBack"/>
       <w:bookmarkEnd w:id="7"/>
@@ -5152,7 +5114,7 @@
       <w:jc w:val="center"/>
     </w:pPr>
     <w:rPr>
-      <w:rFonts w:ascii="SimHei" w:eastAsia="SimHei" w:hAnsi="SimHei"/>
+      <w:rFonts w:ascii="黑体" w:eastAsia="黑体" w:hAnsi="黑体"/>
       <w:sz w:val="28"/>
       <w:szCs w:val="28"/>
     </w:rPr>
@@ -5171,7 +5133,7 @@
       <w:spacing w:after="0"/>
     </w:pPr>
     <w:rPr>
-      <w:rFonts w:ascii="SimHei" w:eastAsia="SimHei" w:hAnsi="SimHei"/>
+      <w:rFonts w:ascii="黑体" w:eastAsia="黑体" w:hAnsi="黑体"/>
       <w:sz w:val="21"/>
       <w:szCs w:val="21"/>
     </w:rPr>
@@ -5189,7 +5151,7 @@
     <w:link w:val="Heading01"/>
     <w:rsid w:val="008818EB"/>
     <w:rPr>
-      <w:rFonts w:ascii="SimHei" w:eastAsia="SimHei" w:hAnsi="SimHei"/>
+      <w:rFonts w:ascii="黑体" w:eastAsia="黑体" w:hAnsi="黑体"/>
       <w:sz w:val="28"/>
       <w:szCs w:val="28"/>
     </w:rPr>
@@ -5208,7 +5170,7 @@
       <w:spacing w:after="0"/>
     </w:pPr>
     <w:rPr>
-      <w:rFonts w:ascii="SimHei" w:eastAsia="SimHei" w:hAnsi="SimHei"/>
+      <w:rFonts w:ascii="黑体" w:eastAsia="黑体" w:hAnsi="黑体"/>
       <w:sz w:val="18"/>
       <w:szCs w:val="18"/>
     </w:rPr>
@@ -5219,7 +5181,7 @@
     <w:link w:val="Heading10"/>
     <w:rsid w:val="008818EB"/>
     <w:rPr>
-      <w:rFonts w:ascii="SimHei" w:eastAsia="SimHei" w:hAnsi="SimHei"/>
+      <w:rFonts w:ascii="黑体" w:eastAsia="黑体" w:hAnsi="黑体"/>
       <w:sz w:val="21"/>
       <w:szCs w:val="21"/>
     </w:rPr>
@@ -5246,7 +5208,7 @@
     <w:link w:val="Heading11"/>
     <w:rsid w:val="008818EB"/>
     <w:rPr>
-      <w:rFonts w:ascii="SimHei" w:eastAsia="SimHei" w:hAnsi="SimHei"/>
+      <w:rFonts w:ascii="黑体" w:eastAsia="黑体" w:hAnsi="黑体"/>
       <w:sz w:val="18"/>
       <w:szCs w:val="18"/>
     </w:rPr>
@@ -5625,7 +5587,7 @@
       <w:jc w:val="center"/>
     </w:pPr>
     <w:rPr>
-      <w:rFonts w:ascii="SimHei" w:eastAsia="SimHei" w:hAnsi="SimHei"/>
+      <w:rFonts w:ascii="黑体" w:eastAsia="黑体" w:hAnsi="黑体"/>
       <w:sz w:val="28"/>
       <w:szCs w:val="28"/>
     </w:rPr>
@@ -5644,7 +5606,7 @@
       <w:spacing w:after="0"/>
     </w:pPr>
     <w:rPr>
-      <w:rFonts w:ascii="SimHei" w:eastAsia="SimHei" w:hAnsi="SimHei"/>
+      <w:rFonts w:ascii="黑体" w:eastAsia="黑体" w:hAnsi="黑体"/>
       <w:sz w:val="21"/>
       <w:szCs w:val="21"/>
     </w:rPr>
@@ -5662,7 +5624,7 @@
     <w:link w:val="Heading01"/>
     <w:rsid w:val="008818EB"/>
     <w:rPr>
-      <w:rFonts w:ascii="SimHei" w:eastAsia="SimHei" w:hAnsi="SimHei"/>
+      <w:rFonts w:ascii="黑体" w:eastAsia="黑体" w:hAnsi="黑体"/>
       <w:sz w:val="28"/>
       <w:szCs w:val="28"/>
     </w:rPr>
@@ -5681,7 +5643,7 @@
       <w:spacing w:after="0"/>
     </w:pPr>
     <w:rPr>
-      <w:rFonts w:ascii="SimHei" w:eastAsia="SimHei" w:hAnsi="SimHei"/>
+      <w:rFonts w:ascii="黑体" w:eastAsia="黑体" w:hAnsi="黑体"/>
       <w:sz w:val="18"/>
       <w:szCs w:val="18"/>
     </w:rPr>
@@ -5692,7 +5654,7 @@
     <w:link w:val="Heading10"/>
     <w:rsid w:val="008818EB"/>
     <w:rPr>
-      <w:rFonts w:ascii="SimHei" w:eastAsia="SimHei" w:hAnsi="SimHei"/>
+      <w:rFonts w:ascii="黑体" w:eastAsia="黑体" w:hAnsi="黑体"/>
       <w:sz w:val="21"/>
       <w:szCs w:val="21"/>
     </w:rPr>
@@ -5719,7 +5681,7 @@
     <w:link w:val="Heading11"/>
     <w:rsid w:val="008818EB"/>
     <w:rPr>
-      <w:rFonts w:ascii="SimHei" w:eastAsia="SimHei" w:hAnsi="SimHei"/>
+      <w:rFonts w:ascii="黑体" w:eastAsia="黑体" w:hAnsi="黑体"/>
       <w:sz w:val="18"/>
       <w:szCs w:val="18"/>
     </w:rPr>
@@ -6066,7 +6028,7 @@
 </file>
 
 <file path=customXml/itemProps1.xml><?xml version="1.0" encoding="utf-8"?>
-<ds:datastoreItem xmlns:ds="http://schemas.openxmlformats.org/officeDocument/2006/customXml" ds:itemID="{BE0F7AA3-6846-468C-874D-317C540B6554}">
+<ds:datastoreItem xmlns:ds="http://schemas.openxmlformats.org/officeDocument/2006/customXml" ds:itemID="{D1B43F6D-F5A6-438F-9402-731695032436}">
   <ds:schemaRefs>
     <ds:schemaRef ds:uri="http://schemas.openxmlformats.org/officeDocument/2006/bibliography"/>
   </ds:schemaRefs>

</xml_diff>

<commit_message>
fix ovline sel change ov sel strategy
</commit_message>
<xml_diff>
--- a/docs/20120503_qix.docx
+++ b/docs/20120503_qix.docx
@@ -4908,7 +4908,7 @@
         <w:spacing w:after="0"/>
         <w:ind w:left="360" w:firstLine="420"/>
         <w:rPr>
-          <w:rFonts w:asciiTheme="minorEastAsia" w:hAnsiTheme="minorEastAsia" w:hint="eastAsia"/>
+          <w:rFonts w:asciiTheme="minorEastAsia" w:hAnsiTheme="minorEastAsia"/>
           <w:sz w:val="21"/>
           <w:szCs w:val="21"/>
         </w:rPr>
@@ -5823,9 +5823,6 @@
       <w:pPr>
         <w:pStyle w:val="Heading10"/>
         <w:spacing w:before="120" w:after="120"/>
-        <w:rPr>
-          <w:rFonts w:hint="eastAsia"/>
-        </w:rPr>
       </w:pPr>
       <w:bookmarkStart w:id="7" w:name="_Toc324362190"/>
       <w:r>
@@ -5865,7 +5862,7 @@
         <w:spacing w:after="0"/>
         <w:ind w:left="360" w:firstLine="420"/>
         <w:rPr>
-          <w:rFonts w:asciiTheme="minorEastAsia" w:hAnsiTheme="minorEastAsia" w:hint="eastAsia"/>
+          <w:rFonts w:asciiTheme="minorEastAsia" w:hAnsiTheme="minorEastAsia"/>
           <w:sz w:val="21"/>
           <w:szCs w:val="21"/>
         </w:rPr>
@@ -6010,9 +6007,6 @@
         <w:pStyle w:val="Body000"/>
         <w:ind w:firstLine="420"/>
         <w:jc w:val="center"/>
-        <w:rPr>
-          <w:rFonts w:hint="eastAsia"/>
-        </w:rPr>
       </w:pPr>
       <w:bookmarkStart w:id="9" w:name="_Ref324364671"/>
       <w:r>
@@ -6445,9 +6439,6 @@
       <w:pPr>
         <w:pStyle w:val="Body000"/>
         <w:ind w:firstLine="418"/>
-        <w:rPr>
-          <w:rFonts w:hint="eastAsia"/>
-        </w:rPr>
       </w:pPr>
       <w:r>
         <w:rPr>
@@ -7194,9 +7185,6 @@
       <w:pPr>
         <w:pStyle w:val="Body000"/>
         <w:ind w:firstLine="420"/>
-        <w:rPr>
-          <w:rFonts w:hint="eastAsia"/>
-        </w:rPr>
       </w:pPr>
       <w:r>
         <w:rPr>
@@ -7432,9 +7420,6 @@
     <w:p>
       <w:pPr>
         <w:pStyle w:val="Heading11"/>
-        <w:rPr>
-          <w:rFonts w:hint="eastAsia"/>
-        </w:rPr>
       </w:pPr>
       <w:bookmarkStart w:id="28" w:name="_Toc324362207"/>
       <w:r>
@@ -7464,9 +7449,6 @@
           <w:ilvl w:val="0"/>
           <w:numId w:val="12"/>
         </w:numPr>
-        <w:rPr>
-          <w:rFonts w:hint="eastAsia"/>
-        </w:rPr>
       </w:pPr>
       <w:r>
         <w:rPr>
@@ -7478,9 +7460,6 @@
     <w:p>
       <w:pPr>
         <w:pStyle w:val="Body000"/>
-        <w:rPr>
-          <w:rFonts w:hint="eastAsia"/>
-        </w:rPr>
       </w:pPr>
       <w:r>
         <w:rPr>
@@ -7526,9 +7505,6 @@
           <w:ilvl w:val="0"/>
           <w:numId w:val="12"/>
         </w:numPr>
-        <w:rPr>
-          <w:rFonts w:hint="eastAsia"/>
-        </w:rPr>
       </w:pPr>
       <w:r>
         <w:rPr>
@@ -7540,9 +7516,6 @@
     <w:p>
       <w:pPr>
         <w:pStyle w:val="Body000"/>
-        <w:rPr>
-          <w:rFonts w:hint="eastAsia"/>
-        </w:rPr>
       </w:pPr>
       <w:r>
         <w:rPr>
@@ -7669,9 +7642,6 @@
           <w:ilvl w:val="0"/>
           <w:numId w:val="12"/>
         </w:numPr>
-        <w:rPr>
-          <w:rFonts w:hint="eastAsia"/>
-        </w:rPr>
       </w:pPr>
       <w:r>
         <w:rPr>
@@ -7684,9 +7654,6 @@
       <w:pPr>
         <w:pStyle w:val="Body000"/>
         <w:ind w:firstLine="420"/>
-        <w:rPr>
-          <w:rFonts w:hint="eastAsia"/>
-        </w:rPr>
       </w:pPr>
       <w:r>
         <w:rPr>
@@ -7741,9 +7708,6 @@
       <w:pPr>
         <w:pStyle w:val="Body000"/>
         <w:ind w:firstLine="420"/>
-        <w:rPr>
-          <w:rFonts w:hint="eastAsia"/>
-        </w:rPr>
       </w:pPr>
       <w:r>
         <w:rPr>
@@ -7800,7 +7764,7 @@
         <w:spacing w:after="0"/>
         <w:ind w:left="360" w:firstLine="420"/>
         <w:rPr>
-          <w:rFonts w:asciiTheme="minorEastAsia" w:hAnsiTheme="minorEastAsia" w:hint="eastAsia"/>
+          <w:rFonts w:asciiTheme="minorEastAsia" w:hAnsiTheme="minorEastAsia"/>
           <w:sz w:val="21"/>
           <w:szCs w:val="21"/>
         </w:rPr>
@@ -7920,7 +7884,7 @@
         </w:numPr>
         <w:spacing w:after="0"/>
         <w:rPr>
-          <w:rFonts w:asciiTheme="minorEastAsia" w:hAnsiTheme="minorEastAsia" w:hint="eastAsia"/>
+          <w:rFonts w:asciiTheme="minorEastAsia" w:hAnsiTheme="minorEastAsia"/>
           <w:sz w:val="21"/>
           <w:szCs w:val="21"/>
         </w:rPr>
@@ -7938,9 +7902,6 @@
       <w:pPr>
         <w:pStyle w:val="Body000"/>
         <w:ind w:firstLine="420"/>
-        <w:rPr>
-          <w:rFonts w:hint="eastAsia"/>
-        </w:rPr>
       </w:pPr>
       <w:r>
         <w:rPr>
@@ -8007,9 +7968,6 @@
       <w:pPr>
         <w:pStyle w:val="Body000"/>
         <w:ind w:firstLine="420"/>
-        <w:rPr>
-          <w:rFonts w:hint="eastAsia"/>
-        </w:rPr>
       </w:pPr>
       <w:r>
         <w:rPr>
@@ -8069,7 +8027,7 @@
         </w:numPr>
         <w:spacing w:after="0"/>
         <w:rPr>
-          <w:rFonts w:asciiTheme="minorEastAsia" w:hAnsiTheme="minorEastAsia" w:hint="eastAsia"/>
+          <w:rFonts w:asciiTheme="minorEastAsia" w:hAnsiTheme="minorEastAsia"/>
           <w:sz w:val="21"/>
           <w:szCs w:val="21"/>
         </w:rPr>
@@ -8095,9 +8053,6 @@
       <w:pPr>
         <w:pStyle w:val="Body000"/>
         <w:ind w:firstLine="420"/>
-        <w:rPr>
-          <w:rFonts w:hint="eastAsia"/>
-        </w:rPr>
       </w:pPr>
       <w:r>
         <w:rPr>
@@ -8200,9 +8155,6 @@
       <w:pPr>
         <w:pStyle w:val="Body000"/>
         <w:ind w:firstLine="420"/>
-        <w:rPr>
-          <w:rFonts w:hint="eastAsia"/>
-        </w:rPr>
       </w:pPr>
       <w:r>
         <w:rPr>
@@ -8294,9 +8246,6 @@
       <w:pPr>
         <w:pStyle w:val="Heading10"/>
         <w:spacing w:before="120" w:after="120"/>
-        <w:rPr>
-          <w:rFonts w:hint="eastAsia"/>
-        </w:rPr>
       </w:pPr>
       <w:bookmarkStart w:id="30" w:name="_Toc324362209"/>
       <w:r>
@@ -8310,9 +8259,6 @@
     <w:p>
       <w:pPr>
         <w:pStyle w:val="Heading11"/>
-        <w:rPr>
-          <w:rFonts w:hint="eastAsia"/>
-        </w:rPr>
       </w:pPr>
       <w:bookmarkStart w:id="31" w:name="_Toc324362210"/>
       <w:r>
@@ -8327,9 +8273,6 @@
       <w:pPr>
         <w:pStyle w:val="Body000"/>
         <w:ind w:firstLine="420"/>
-        <w:rPr>
-          <w:rFonts w:hint="eastAsia"/>
-        </w:rPr>
       </w:pPr>
       <w:r>
         <w:rPr>
@@ -8574,40 +8517,24 @@
       <w:pPr>
         <w:pStyle w:val="Body000"/>
         <w:jc w:val="center"/>
-        <w:rPr>
-          <w:rFonts w:hint="eastAsia"/>
-        </w:rPr>
       </w:pPr>
       <w:bookmarkStart w:id="32" w:name="_Ref324364660"/>
       <w:r>
         <w:t xml:space="preserve">图 </w:t>
       </w:r>
-      <w:r>
-        <w:fldChar w:fldCharType="begin"/>
-      </w:r>
-      <w:r>
-        <w:instrText xml:space="preserve"> SEQ 图 \* ARABIC </w:instrText>
-      </w:r>
-      <w:r>
-        <w:fldChar w:fldCharType="separate"/>
-      </w:r>
-      <w:r>
-        <w:rPr>
-          <w:noProof/>
-        </w:rPr>
-        <w:t>2</w:t>
-      </w:r>
-      <w:r>
-        <w:fldChar w:fldCharType="end"/>
-      </w:r>
+      <w:fldSimple w:instr=" SEQ 图 \* ARABIC ">
+        <w:r>
+          <w:rPr>
+            <w:noProof/>
+          </w:rPr>
+          <w:t>2</w:t>
+        </w:r>
+      </w:fldSimple>
       <w:bookmarkEnd w:id="32"/>
     </w:p>
     <w:p>
       <w:pPr>
         <w:pStyle w:val="Heading11"/>
-        <w:rPr>
-          <w:rFonts w:hint="eastAsia"/>
-        </w:rPr>
       </w:pPr>
       <w:bookmarkStart w:id="33" w:name="_Toc324362211"/>
       <w:r>
@@ -8628,9 +8555,6 @@
       <w:pPr>
         <w:pStyle w:val="Body000"/>
         <w:ind w:firstLine="420"/>
-        <w:rPr>
-          <w:rFonts w:hint="eastAsia"/>
-        </w:rPr>
       </w:pPr>
       <w:r>
         <w:rPr>
@@ -8775,9 +8699,6 @@
       <w:pPr>
         <w:pStyle w:val="Body000"/>
         <w:ind w:firstLine="420"/>
-        <w:rPr>
-          <w:rFonts w:hint="eastAsia"/>
-        </w:rPr>
       </w:pPr>
       <w:r>
         <w:rPr>
@@ -8814,9 +8735,6 @@
       <w:pPr>
         <w:pStyle w:val="Body000"/>
         <w:ind w:firstLine="420"/>
-        <w:rPr>
-          <w:rFonts w:hint="eastAsia"/>
-        </w:rPr>
       </w:pPr>
       <w:r>
         <w:rPr>
@@ -8898,13 +8816,7 @@
         <w:fldChar w:fldCharType="separate"/>
       </w:r>
       <w:r>
-        <w:t>2.</w:t>
-      </w:r>
-      <w:r>
-        <w:t>3</w:t>
-      </w:r>
-      <w:r>
-        <w:t xml:space="preserve">.2 </w:t>
+        <w:t xml:space="preserve">2.3.2 </w:t>
       </w:r>
       <w:r>
         <w:fldChar w:fldCharType="end"/>
@@ -9003,9 +8915,6 @@
     <w:p>
       <w:pPr>
         <w:pStyle w:val="Heading11"/>
-        <w:rPr>
-          <w:rFonts w:hint="eastAsia"/>
-        </w:rPr>
       </w:pPr>
       <w:bookmarkStart w:id="34" w:name="_Toc324362212"/>
       <w:r>
@@ -9020,9 +8929,6 @@
       <w:pPr>
         <w:pStyle w:val="Body000"/>
         <w:ind w:firstLine="420"/>
-        <w:rPr>
-          <w:rFonts w:hint="eastAsia"/>
-        </w:rPr>
       </w:pPr>
       <w:r>
         <w:rPr>
@@ -9110,9 +9016,6 @@
           <w:ilvl w:val="0"/>
           <w:numId w:val="16"/>
         </w:numPr>
-        <w:rPr>
-          <w:rFonts w:hint="eastAsia"/>
-        </w:rPr>
       </w:pPr>
       <w:r>
         <w:rPr>
@@ -9124,9 +9027,6 @@
     <w:p>
       <w:pPr>
         <w:pStyle w:val="Body000"/>
-        <w:rPr>
-          <w:rFonts w:hint="eastAsia"/>
-        </w:rPr>
       </w:pPr>
       <w:r>
         <w:rPr>
@@ -9142,9 +9042,6 @@
           <w:ilvl w:val="0"/>
           <w:numId w:val="16"/>
         </w:numPr>
-        <w:rPr>
-          <w:rFonts w:hint="eastAsia"/>
-        </w:rPr>
       </w:pPr>
       <w:r>
         <w:rPr>
@@ -9156,9 +9053,6 @@
     <w:p>
       <w:pPr>
         <w:pStyle w:val="Body000"/>
-        <w:rPr>
-          <w:rFonts w:hint="eastAsia"/>
-        </w:rPr>
       </w:pPr>
       <w:r>
         <w:rPr>
@@ -9209,9 +9103,6 @@
       <w:pPr>
         <w:pStyle w:val="Heading10"/>
         <w:spacing w:before="120"/>
-        <w:rPr>
-          <w:rFonts w:hint="eastAsia"/>
-        </w:rPr>
       </w:pPr>
       <w:bookmarkStart w:id="36" w:name="_Toc324362214"/>
       <w:r>
@@ -9226,9 +9117,6 @@
       <w:pPr>
         <w:pStyle w:val="Body000"/>
         <w:ind w:firstLine="420"/>
-        <w:rPr>
-          <w:rFonts w:hint="eastAsia"/>
-        </w:rPr>
       </w:pPr>
       <w:r>
         <w:rPr>
@@ -9343,41 +9231,25 @@
       <w:pPr>
         <w:pStyle w:val="Body000"/>
         <w:jc w:val="center"/>
-        <w:rPr>
-          <w:rFonts w:hint="eastAsia"/>
-        </w:rPr>
       </w:pPr>
       <w:bookmarkStart w:id="37" w:name="_Ref324364652"/>
       <w:r>
         <w:t xml:space="preserve">图 </w:t>
       </w:r>
-      <w:r>
-        <w:fldChar w:fldCharType="begin"/>
-      </w:r>
-      <w:r>
-        <w:instrText xml:space="preserve"> SEQ 图 \* ARABIC </w:instrText>
-      </w:r>
-      <w:r>
-        <w:fldChar w:fldCharType="separate"/>
-      </w:r>
-      <w:r>
-        <w:rPr>
-          <w:noProof/>
-        </w:rPr>
-        <w:t>3</w:t>
-      </w:r>
-      <w:r>
-        <w:fldChar w:fldCharType="end"/>
-      </w:r>
+      <w:fldSimple w:instr=" SEQ 图 \* ARABIC ">
+        <w:r>
+          <w:rPr>
+            <w:noProof/>
+          </w:rPr>
+          <w:t>3</w:t>
+        </w:r>
+      </w:fldSimple>
       <w:bookmarkEnd w:id="37"/>
     </w:p>
     <w:p>
       <w:pPr>
         <w:pStyle w:val="Body000"/>
         <w:ind w:firstLine="420"/>
-        <w:rPr>
-          <w:rFonts w:hint="eastAsia"/>
-        </w:rPr>
       </w:pPr>
       <w:r>
         <w:rPr>
@@ -9532,41 +9404,25 @@
       <w:pPr>
         <w:pStyle w:val="Body000"/>
         <w:jc w:val="center"/>
-        <w:rPr>
-          <w:rFonts w:hint="eastAsia"/>
-        </w:rPr>
       </w:pPr>
       <w:bookmarkStart w:id="38" w:name="_Ref324364616"/>
       <w:r>
         <w:t xml:space="preserve">图 </w:t>
       </w:r>
-      <w:r>
-        <w:fldChar w:fldCharType="begin"/>
-      </w:r>
-      <w:r>
-        <w:instrText xml:space="preserve"> SEQ 图 \* ARABIC </w:instrText>
-      </w:r>
-      <w:r>
-        <w:fldChar w:fldCharType="separate"/>
-      </w:r>
-      <w:r>
-        <w:rPr>
-          <w:noProof/>
-        </w:rPr>
-        <w:t>4</w:t>
-      </w:r>
-      <w:r>
-        <w:fldChar w:fldCharType="end"/>
-      </w:r>
+      <w:fldSimple w:instr=" SEQ 图 \* ARABIC ">
+        <w:r>
+          <w:rPr>
+            <w:noProof/>
+          </w:rPr>
+          <w:t>4</w:t>
+        </w:r>
+      </w:fldSimple>
       <w:bookmarkEnd w:id="38"/>
     </w:p>
     <w:p>
       <w:pPr>
         <w:pStyle w:val="Body000"/>
         <w:ind w:firstLine="420"/>
-        <w:rPr>
-          <w:rFonts w:hint="eastAsia"/>
-        </w:rPr>
       </w:pPr>
       <w:r>
         <w:rPr>
@@ -9649,7 +9505,33 @@
         <w:rPr>
           <w:rFonts w:hint="eastAsia"/>
         </w:rPr>
-        <w:t>宿主将编辑器中的某些对象传递给组件，</w:t>
+        <w:t>宿主将编辑器中的某些对象</w:t>
+      </w:r>
+      <w:r>
+        <w:rPr>
+          <w:rFonts w:hint="eastAsia"/>
+        </w:rPr>
+        <w:t>（比如</w:t>
+      </w:r>
+      <w:proofErr w:type="spellStart"/>
+      <w:r>
+        <w:rPr>
+          <w:rFonts w:hint="eastAsia"/>
+        </w:rPr>
+        <w:t>ITextView</w:t>
+      </w:r>
+      <w:proofErr w:type="spellEnd"/>
+      <w:r>
+        <w:rPr>
+          <w:rFonts w:hint="eastAsia"/>
+        </w:rPr>
+        <w:t>，这是当前代码视图对象）</w:t>
+      </w:r>
+      <w:r>
+        <w:rPr>
+          <w:rFonts w:hint="eastAsia"/>
+        </w:rPr>
+        <w:t>传递给组件，</w:t>
       </w:r>
       <w:r>
         <w:rPr>
@@ -9758,9 +9640,6 @@
       <w:pPr>
         <w:pStyle w:val="Body000"/>
         <w:ind w:firstLine="420"/>
-        <w:rPr>
-          <w:rFonts w:hint="eastAsia"/>
-        </w:rPr>
       </w:pPr>
       <w:r>
         <w:fldChar w:fldCharType="begin"/>
@@ -9803,9 +9682,6 @@
       <w:pPr>
         <w:pStyle w:val="Body000"/>
         <w:ind w:firstLine="420"/>
-        <w:rPr>
-          <w:rFonts w:hint="eastAsia"/>
-        </w:rPr>
       </w:pPr>
       <w:r>
         <w:rPr>
@@ -9817,9 +9693,6 @@
     <w:p>
       <w:pPr>
         <w:pStyle w:val="Heading10"/>
-        <w:rPr>
-          <w:rFonts w:hint="eastAsia"/>
-        </w:rPr>
       </w:pPr>
       <w:bookmarkStart w:id="39" w:name="_Toc324362215"/>
       <w:r>
@@ -9833,9 +9706,6 @@
     <w:p>
       <w:pPr>
         <w:pStyle w:val="Heading11"/>
-        <w:rPr>
-          <w:rFonts w:hint="eastAsia"/>
-        </w:rPr>
       </w:pPr>
       <w:bookmarkStart w:id="40" w:name="_Toc324362216"/>
       <w:r>
@@ -9845,14 +9715,19 @@
         <w:t>源代码解析</w:t>
       </w:r>
       <w:bookmarkEnd w:id="40"/>
+      <w:r>
+        <w:rPr>
+          <w:rFonts w:hint="eastAsia"/>
+        </w:rPr>
+        <w:t>器</w:t>
+      </w:r>
+      <w:bookmarkStart w:id="41" w:name="_GoBack"/>
+      <w:bookmarkEnd w:id="41"/>
     </w:p>
     <w:p>
       <w:pPr>
         <w:pStyle w:val="Body000"/>
         <w:ind w:firstLine="420"/>
-        <w:rPr>
-          <w:rFonts w:hint="eastAsia"/>
-        </w:rPr>
       </w:pPr>
       <w:r>
         <w:rPr>
@@ -9912,9 +9787,6 @@
           <w:ilvl w:val="0"/>
           <w:numId w:val="18"/>
         </w:numPr>
-        <w:rPr>
-          <w:rFonts w:hint="eastAsia"/>
-        </w:rPr>
       </w:pPr>
       <w:r>
         <w:rPr>
@@ -9926,9 +9798,6 @@
     <w:p>
       <w:pPr>
         <w:pStyle w:val="Body000"/>
-        <w:rPr>
-          <w:rFonts w:hint="eastAsia"/>
-        </w:rPr>
       </w:pPr>
       <w:r>
         <w:rPr>
@@ -9956,9 +9825,6 @@
           <w:ilvl w:val="0"/>
           <w:numId w:val="18"/>
         </w:numPr>
-        <w:rPr>
-          <w:rFonts w:hint="eastAsia"/>
-        </w:rPr>
       </w:pPr>
       <w:r>
         <w:rPr>
@@ -9971,9 +9837,6 @@
       <w:pPr>
         <w:pStyle w:val="Body000"/>
         <w:ind w:firstLine="420"/>
-        <w:rPr>
-          <w:rFonts w:hint="eastAsia"/>
-        </w:rPr>
       </w:pPr>
       <w:r>
         <w:rPr>
@@ -9987,8 +9850,6 @@
         </w:rPr>
         <w:t>过程</w:t>
       </w:r>
-      <w:bookmarkStart w:id="41" w:name="_GoBack"/>
-      <w:bookmarkEnd w:id="41"/>
       <w:r>
         <w:rPr>
           <w:rFonts w:hint="eastAsia"/>
@@ -10103,41 +9964,25 @@
       <w:pPr>
         <w:pStyle w:val="Body000"/>
         <w:jc w:val="center"/>
-        <w:rPr>
-          <w:rFonts w:hint="eastAsia"/>
-        </w:rPr>
       </w:pPr>
       <w:bookmarkStart w:id="42" w:name="_Ref324364640"/>
       <w:r>
         <w:t xml:space="preserve">图 </w:t>
       </w:r>
-      <w:r>
-        <w:fldChar w:fldCharType="begin"/>
-      </w:r>
-      <w:r>
-        <w:instrText xml:space="preserve"> SEQ 图 \* ARABIC </w:instrText>
-      </w:r>
-      <w:r>
-        <w:fldChar w:fldCharType="separate"/>
-      </w:r>
-      <w:r>
-        <w:rPr>
-          <w:noProof/>
-        </w:rPr>
-        <w:t>5</w:t>
-      </w:r>
-      <w:r>
-        <w:fldChar w:fldCharType="end"/>
-      </w:r>
+      <w:fldSimple w:instr=" SEQ 图 \* ARABIC ">
+        <w:r>
+          <w:rPr>
+            <w:noProof/>
+          </w:rPr>
+          <w:t>5</w:t>
+        </w:r>
+      </w:fldSimple>
       <w:bookmarkEnd w:id="42"/>
     </w:p>
     <w:p>
       <w:pPr>
         <w:pStyle w:val="Body000"/>
         <w:ind w:firstLine="420"/>
-        <w:rPr>
-          <w:rFonts w:hint="eastAsia"/>
-        </w:rPr>
       </w:pPr>
       <w:r>
         <w:rPr>
@@ -10159,9 +10004,6 @@
           <w:ilvl w:val="0"/>
           <w:numId w:val="19"/>
         </w:numPr>
-        <w:rPr>
-          <w:rFonts w:hint="eastAsia"/>
-        </w:rPr>
       </w:pPr>
       <w:r>
         <w:rPr>
@@ -10173,13 +10015,7 @@
         <w:rPr>
           <w:rFonts w:hint="eastAsia"/>
         </w:rPr>
-        <w:t>，判断是否为最后一行：若是，退出（q1）；若不是，</w:t>
-      </w:r>
-      <w:r>
-        <w:rPr>
-          <w:rFonts w:hint="eastAsia"/>
-        </w:rPr>
-        <w:t>进入循环依次处理剩余的节点（q2）</w:t>
+        <w:t>，判断是否为最后一行：若是，退出（q1）；若不是，进入循环依次处理剩余的节点（q2）</w:t>
       </w:r>
       <w:r>
         <w:rPr>
@@ -10195,9 +10031,6 @@
           <w:ilvl w:val="0"/>
           <w:numId w:val="19"/>
         </w:numPr>
-        <w:rPr>
-          <w:rFonts w:hint="eastAsia"/>
-        </w:rPr>
       </w:pPr>
       <w:r>
         <w:rPr>
@@ -10237,9 +10070,6 @@
           <w:ilvl w:val="0"/>
           <w:numId w:val="19"/>
         </w:numPr>
-        <w:rPr>
-          <w:rFonts w:hint="eastAsia"/>
-        </w:rPr>
       </w:pPr>
       <w:r>
         <w:rPr>
@@ -10255,9 +10085,6 @@
           <w:ilvl w:val="0"/>
           <w:numId w:val="19"/>
         </w:numPr>
-        <w:rPr>
-          <w:rFonts w:hint="eastAsia"/>
-        </w:rPr>
       </w:pPr>
       <w:r>
         <w:rPr>
@@ -10273,21 +10100,12 @@
           <w:ilvl w:val="0"/>
           <w:numId w:val="19"/>
         </w:numPr>
-        <w:rPr>
-          <w:rFonts w:hint="eastAsia"/>
-        </w:rPr>
-      </w:pPr>
-      <w:r>
-        <w:rPr>
-          <w:rFonts w:hint="eastAsia"/>
-        </w:rPr>
-        <w:t>进行完树的添加操作后判断当前行是否为集合的最后一项，若是，退出（q1）</w:t>
-      </w:r>
-      <w:r>
-        <w:rPr>
-          <w:rFonts w:hint="eastAsia"/>
-        </w:rPr>
-        <w:t>；若不是，继续处理下一行（q2）。</w:t>
+      </w:pPr>
+      <w:r>
+        <w:rPr>
+          <w:rFonts w:hint="eastAsia"/>
+        </w:rPr>
+        <w:t>进行完树的添加操作后判断当前行是否为集合的最后一项，若是，退出（q1）；若不是，继续处理下一行（q2）。</w:t>
       </w:r>
     </w:p>
     <w:p>
@@ -10296,6 +10114,12 @@
       </w:pPr>
       <w:bookmarkStart w:id="43" w:name="_Toc324362217"/>
       <w:bookmarkEnd w:id="43"/>
+      <w:r>
+        <w:rPr>
+          <w:rFonts w:hint="eastAsia"/>
+        </w:rPr>
+        <w:t>全景图显示区</w:t>
+      </w:r>
     </w:p>
     <w:p>
       <w:pPr>
@@ -10443,9 +10267,6 @@
     <w:p>
       <w:pPr>
         <w:pStyle w:val="FootnoteText"/>
-        <w:rPr>
-          <w:rFonts w:hint="eastAsia"/>
-        </w:rPr>
       </w:pPr>
       <w:r>
         <w:rPr>
@@ -10476,9 +10297,6 @@
     <w:p>
       <w:pPr>
         <w:pStyle w:val="FootnoteText"/>
-        <w:rPr>
-          <w:rFonts w:hint="eastAsia"/>
-        </w:rPr>
       </w:pPr>
       <w:r>
         <w:rPr>
@@ -13500,7 +13318,7 @@
 </file>
 
 <file path=customXml/itemProps1.xml><?xml version="1.0" encoding="utf-8"?>
-<ds:datastoreItem xmlns:ds="http://schemas.openxmlformats.org/officeDocument/2006/customXml" ds:itemID="{267FCA1A-9149-41D4-9058-9C94A3BE66F1}">
+<ds:datastoreItem xmlns:ds="http://schemas.openxmlformats.org/officeDocument/2006/customXml" ds:itemID="{D6C05972-CBE8-4046-B4E9-41C5698A956C}">
   <ds:schemaRefs>
     <ds:schemaRef ds:uri="http://schemas.openxmlformats.org/officeDocument/2006/bibliography"/>
   </ds:schemaRefs>

</xml_diff>